<commit_message>
Se quito la columna de país de la tabla education
</commit_message>
<xml_diff>
--- a/storage/app/templates/Cedula_CV.docx
+++ b/storage/app/templates/Cedula_CV.docx
@@ -1273,20 +1273,6 @@
             <w:r>
               <w:t>}</w:t>
             </w:r>
-            <w:r>
-              <w:t xml:space="preserve"> </w:t>
-            </w:r>
-            <w:r>
-              <w:t>${</w:t>
-            </w:r>
-            <w:proofErr w:type="spellStart"/>
-            <w:r>
-              <w:t>paisL</w:t>
-            </w:r>
-            <w:proofErr w:type="spellEnd"/>
-            <w:r>
-              <w:t>}</w:t>
-            </w:r>
           </w:p>
         </w:tc>
         <w:tc>
@@ -1485,20 +1471,6 @@
             <w:r>
               <w:t>}</w:t>
             </w:r>
-            <w:r>
-              <w:t xml:space="preserve"> </w:t>
-            </w:r>
-            <w:r>
-              <w:t>${</w:t>
-            </w:r>
-            <w:proofErr w:type="spellStart"/>
-            <w:r>
-              <w:t>paisE</w:t>
-            </w:r>
-            <w:proofErr w:type="spellEnd"/>
-            <w:r>
-              <w:t>}</w:t>
-            </w:r>
           </w:p>
         </w:tc>
         <w:tc>
@@ -1695,20 +1667,6 @@
             <w:r>
               <w:t>}</w:t>
             </w:r>
-            <w:r>
-              <w:t xml:space="preserve"> </w:t>
-            </w:r>
-            <w:r>
-              <w:t>${</w:t>
-            </w:r>
-            <w:proofErr w:type="spellStart"/>
-            <w:r>
-              <w:t>paisM</w:t>
-            </w:r>
-            <w:proofErr w:type="spellEnd"/>
-            <w:r>
-              <w:t>}</w:t>
-            </w:r>
           </w:p>
         </w:tc>
         <w:tc>
@@ -1902,20 +1860,6 @@
             <w:proofErr w:type="spellStart"/>
             <w:r>
               <w:t>insD</w:t>
-            </w:r>
-            <w:proofErr w:type="spellEnd"/>
-            <w:r>
-              <w:t>}</w:t>
-            </w:r>
-            <w:r>
-              <w:t xml:space="preserve"> </w:t>
-            </w:r>
-            <w:r>
-              <w:t>${</w:t>
-            </w:r>
-            <w:proofErr w:type="spellStart"/>
-            <w:r>
-              <w:t>paisD</w:t>
             </w:r>
             <w:proofErr w:type="spellEnd"/>
             <w:r>

</xml_diff>

<commit_message>
cargar logros profesional pero se debe corregir la estructura de esta tabla
</commit_message>
<xml_diff>
--- a/storage/app/templates/Cedula_CV.docx
+++ b/storage/app/templates/Cedula_CV.docx
@@ -4162,81 +4162,10 @@
             </w:r>
             <w:proofErr w:type="spellStart"/>
             <w:r>
-              <w:t>logroId</w:t>
-            </w:r>
-            <w:proofErr w:type="spellEnd"/>
-            <w:r>
-              <w:t>}</w:t>
-            </w:r>
-            <w:r>
-              <w:t xml:space="preserve"> </w:t>
-            </w:r>
-            <w:r>
-              <w:rPr>
-                <w:lang w:eastAsia="es-MX"/>
-              </w:rPr>
-              <w:t xml:space="preserve">con el nombre de </w:t>
-            </w:r>
-            <w:r>
-              <w:t>${</w:t>
-            </w:r>
-            <w:proofErr w:type="spellStart"/>
-            <w:r>
-              <w:t>nombreL</w:t>
-            </w:r>
-            <w:proofErr w:type="spellEnd"/>
-            <w:r>
-              <w:t>}</w:t>
-            </w:r>
-            <w:r>
-              <w:rPr>
-                <w:lang w:eastAsia="es-MX"/>
-              </w:rPr>
-              <w:t xml:space="preserve"> con una relevancia de </w:t>
-            </w:r>
-            <w:r>
-              <w:t>${</w:t>
-            </w:r>
-            <w:proofErr w:type="spellStart"/>
-            <w:r>
-              <w:t>relevanciaL</w:t>
-            </w:r>
-            <w:proofErr w:type="spellEnd"/>
-            <w:r>
-              <w:t>}</w:t>
-            </w:r>
-            <w:r>
-              <w:rPr>
-                <w:lang w:eastAsia="es-MX"/>
-              </w:rPr>
-              <w:t xml:space="preserve"> creado por:  </w:t>
-            </w:r>
-            <w:r>
-              <w:t>${</w:t>
-            </w:r>
-            <w:proofErr w:type="spellStart"/>
-            <w:r>
-              <w:t>autoresL</w:t>
-            </w:r>
-            <w:proofErr w:type="spellEnd"/>
-            <w:r>
-              <w:t>}</w:t>
-            </w:r>
-            <w:r>
-              <w:t xml:space="preserve"> </w:t>
-            </w:r>
-            <w:r>
-              <w:rPr>
-                <w:lang w:eastAsia="es-MX"/>
-              </w:rPr>
-              <w:t xml:space="preserve">en </w:t>
-            </w:r>
-            <w:r>
-              <w:t>${</w:t>
-            </w:r>
-            <w:proofErr w:type="spellStart"/>
-            <w:r>
-              <w:t>lugarL</w:t>
+              <w:t>description</w:t>
+            </w:r>
+            <w:r>
+              <w:t>Id</w:t>
             </w:r>
             <w:proofErr w:type="spellEnd"/>
             <w:r>
@@ -4700,6 +4629,7 @@
               <w:t>premioId</w:t>
             </w:r>
             <w:proofErr w:type="spellEnd"/>
+            <w:proofErr w:type="gramStart"/>
             <w:r>
               <w:t>}</w:t>
             </w:r>
@@ -4707,7 +4637,11 @@
               <w:t xml:space="preserve"> </w:t>
             </w:r>
             <w:r>
-              <w:t xml:space="preserve">: </w:t>
+              <w:t>:</w:t>
+            </w:r>
+            <w:proofErr w:type="gramEnd"/>
+            <w:r>
+              <w:t xml:space="preserve"> </w:t>
             </w:r>
             <w:r>
               <w:t>${</w:t>
@@ -5158,7 +5092,15 @@
             </w:r>
             <w:proofErr w:type="spellEnd"/>
             <w:r>
-              <w:t>(los) grados académicos del profesor, e indique especialidad en su caso. Además ingrese institución y país, año de obtención del título o grado académico y número de cédula obtenida, según aplique para cada caso. Si no cuenta con esta, señalar ND. Si está en trámite poner EP.</w:t>
+              <w:t xml:space="preserve">(los) grados académicos del profesor, e indique especialidad en su caso. </w:t>
+            </w:r>
+            <w:proofErr w:type="gramStart"/>
+            <w:r>
+              <w:t>Además</w:t>
+            </w:r>
+            <w:proofErr w:type="gramEnd"/>
+            <w:r>
+              <w:t xml:space="preserve"> ingrese institución y país, año de obtención del título o grado académico y número de cédula obtenida, según aplique para cada caso. Si no cuenta con esta, señalar ND. Si está en trámite poner EP.</w:t>
             </w:r>
           </w:p>
         </w:tc>
@@ -5590,7 +5532,15 @@
           </w:tcPr>
           <w:p>
             <w:r>
-              <w:t xml:space="preserve">Premios, distinciones o reconocimientos recibidos: de preferencia relacionados con actividades académicas, o profesionales  relacionadas con el área de ingeniería del PE evaluado. </w:t>
+              <w:t xml:space="preserve">Premios, distinciones o reconocimientos recibidos: de preferencia relacionados con actividades académicas, o </w:t>
+            </w:r>
+            <w:proofErr w:type="gramStart"/>
+            <w:r>
+              <w:t>profesionales  relacionadas</w:t>
+            </w:r>
+            <w:proofErr w:type="gramEnd"/>
+            <w:r>
+              <w:t xml:space="preserve"> con el área de ingeniería del PE evaluado. </w:t>
             </w:r>
           </w:p>
         </w:tc>

</xml_diff>

<commit_message>
corrección de ceula en premios
</commit_message>
<xml_diff>
--- a/storage/app/templates/Cedula_CV.docx
+++ b/storage/app/templates/Cedula_CV.docx
@@ -4627,28 +4627,6 @@
             <w:proofErr w:type="spellStart"/>
             <w:r>
               <w:t>premioId</w:t>
-            </w:r>
-            <w:proofErr w:type="spellEnd"/>
-            <w:proofErr w:type="gramStart"/>
-            <w:r>
-              <w:t>}</w:t>
-            </w:r>
-            <w:r>
-              <w:t xml:space="preserve"> </w:t>
-            </w:r>
-            <w:r>
-              <w:t>:</w:t>
-            </w:r>
-            <w:proofErr w:type="gramEnd"/>
-            <w:r>
-              <w:t xml:space="preserve"> </w:t>
-            </w:r>
-            <w:r>
-              <w:t>${</w:t>
-            </w:r>
-            <w:proofErr w:type="spellStart"/>
-            <w:r>
-              <w:t>fechaP</w:t>
             </w:r>
             <w:proofErr w:type="spellEnd"/>
             <w:r>

</xml_diff>

<commit_message>
actualización de plantilla de cv
</commit_message>
<xml_diff>
--- a/storage/app/templates/Cedula_CV.docx
+++ b/storage/app/templates/Cedula_CV.docx
@@ -44,28 +44,132 @@
                 <w:lang w:eastAsia="es-MX"/>
               </w:rPr>
             </w:pPr>
-            <w:bookmarkStart w:id="0" w:name="RANGE!A1:E89"/>
-            <w:r>
-              <w:rPr>
-                <w:lang w:eastAsia="es-MX"/>
-              </w:rPr>
-              <w:t xml:space="preserve">Cédula 0 - </w:t>
-            </w:r>
-            <w:r>
-              <w:rPr>
+            <w:r>
+              <w:rPr>
+                <w:rFonts w:ascii="Arial" w:hAnsi="Arial"/>
+                <w:b/>
+                <w:color w:val="FFFFFF"/>
+                <w:w w:val="80"/>
+                <w:sz w:val="24"/>
+                <w:highlight w:val="black"/>
+              </w:rPr>
+              <w:t>Cédula</w:t>
+            </w:r>
+            <w:r>
+              <w:rPr>
+                <w:rFonts w:ascii="Arial" w:hAnsi="Arial"/>
+                <w:b/>
+                <w:color w:val="FFFFFF"/>
+                <w:spacing w:val="-3"/>
+                <w:sz w:val="24"/>
+                <w:highlight w:val="black"/>
+              </w:rPr>
+              <w:t xml:space="preserve"> </w:t>
+            </w:r>
+            <w:r>
+              <w:rPr>
+                <w:rFonts w:ascii="Arial" w:hAnsi="Arial"/>
+                <w:b/>
+                <w:color w:val="FFFFFF"/>
+                <w:w w:val="80"/>
+                <w:sz w:val="24"/>
+                <w:highlight w:val="black"/>
+              </w:rPr>
+              <w:t>5.1.0</w:t>
+            </w:r>
+            <w:r>
+              <w:rPr>
+                <w:rFonts w:ascii="Arial" w:hAnsi="Arial"/>
+                <w:b/>
+                <w:color w:val="FFFFFF"/>
+                <w:spacing w:val="-3"/>
+                <w:sz w:val="24"/>
+                <w:highlight w:val="black"/>
+              </w:rPr>
+              <w:t xml:space="preserve"> </w:t>
+            </w:r>
+            <w:r>
+              <w:rPr>
+                <w:rFonts w:ascii="Arial" w:hAnsi="Arial"/>
+                <w:b/>
+                <w:color w:val="FFFFFF"/>
+                <w:w w:val="80"/>
+                <w:sz w:val="24"/>
+                <w:highlight w:val="black"/>
+              </w:rPr>
+              <w:t>-</w:t>
+            </w:r>
+            <w:r>
+              <w:rPr>
+                <w:rFonts w:ascii="Arial" w:hAnsi="Arial"/>
+                <w:b/>
+                <w:color w:val="FFFFFF"/>
+                <w:spacing w:val="-3"/>
+                <w:sz w:val="24"/>
+                <w:highlight w:val="black"/>
+              </w:rPr>
+              <w:t xml:space="preserve"> </w:t>
+            </w:r>
+            <w:r>
+              <w:rPr>
+                <w:rFonts w:ascii="Arial" w:hAnsi="Arial"/>
+                <w:b/>
                 <w:i/>
-                <w:iCs/>
-                <w:lang w:eastAsia="es-MX"/>
-              </w:rPr>
-              <w:t>Currículum Vitae</w:t>
-            </w:r>
-            <w:r>
-              <w:rPr>
-                <w:lang w:eastAsia="es-MX"/>
-              </w:rPr>
-              <w:t xml:space="preserve"> Resumido</w:t>
-            </w:r>
-            <w:bookmarkEnd w:id="0"/>
+                <w:color w:val="FFFFFF"/>
+                <w:w w:val="80"/>
+                <w:sz w:val="24"/>
+                <w:highlight w:val="black"/>
+              </w:rPr>
+              <w:t>Currículum</w:t>
+            </w:r>
+            <w:r>
+              <w:rPr>
+                <w:rFonts w:ascii="Arial" w:hAnsi="Arial"/>
+                <w:b/>
+                <w:i/>
+                <w:color w:val="FFFFFF"/>
+                <w:spacing w:val="-3"/>
+                <w:sz w:val="24"/>
+                <w:highlight w:val="black"/>
+              </w:rPr>
+              <w:t xml:space="preserve"> </w:t>
+            </w:r>
+            <w:r>
+              <w:rPr>
+                <w:rFonts w:ascii="Arial" w:hAnsi="Arial"/>
+                <w:b/>
+                <w:i/>
+                <w:color w:val="FFFFFF"/>
+                <w:w w:val="80"/>
+                <w:sz w:val="24"/>
+                <w:highlight w:val="black"/>
+              </w:rPr>
+              <w:t>Vitae</w:t>
+            </w:r>
+            <w:r>
+              <w:rPr>
+                <w:rFonts w:ascii="Arial" w:hAnsi="Arial"/>
+                <w:b/>
+                <w:i/>
+                <w:color w:val="FFFFFF"/>
+                <w:spacing w:val="-2"/>
+                <w:sz w:val="24"/>
+                <w:highlight w:val="black"/>
+              </w:rPr>
+              <w:t xml:space="preserve"> </w:t>
+            </w:r>
+            <w:r>
+              <w:rPr>
+                <w:rFonts w:ascii="Arial" w:hAnsi="Arial"/>
+                <w:b/>
+                <w:color w:val="FFFFFF"/>
+                <w:spacing w:val="-2"/>
+                <w:w w:val="80"/>
+                <w:sz w:val="24"/>
+                <w:highlight w:val="black"/>
+              </w:rPr>
+              <w:t>Sintético</w:t>
+            </w:r>
           </w:p>
         </w:tc>
       </w:tr>
@@ -685,35 +789,7 @@
               <w:rPr>
                 <w:lang w:eastAsia="es-MX"/>
               </w:rPr>
-              <w:t>Fecha de nacimiento (</w:t>
-            </w:r>
-            <w:proofErr w:type="spellStart"/>
-            <w:r>
-              <w:rPr>
-                <w:lang w:eastAsia="es-MX"/>
-              </w:rPr>
-              <w:t>dd</w:t>
-            </w:r>
-            <w:proofErr w:type="spellEnd"/>
-            <w:r>
-              <w:rPr>
-                <w:lang w:eastAsia="es-MX"/>
-              </w:rPr>
-              <w:t>/mm/</w:t>
-            </w:r>
-            <w:proofErr w:type="spellStart"/>
-            <w:r>
-              <w:rPr>
-                <w:lang w:eastAsia="es-MX"/>
-              </w:rPr>
-              <w:t>aaaa</w:t>
-            </w:r>
-            <w:proofErr w:type="spellEnd"/>
-            <w:r>
-              <w:rPr>
-                <w:lang w:eastAsia="es-MX"/>
-              </w:rPr>
-              <w:t>)</w:t>
+              <w:t>Fecha de nacimiento (dd/mm/aaaa)</w:t>
             </w:r>
           </w:p>
         </w:tc>
@@ -1185,11 +1261,9 @@
             <w:r>
               <w:t>${</w:t>
             </w:r>
-            <w:proofErr w:type="spellStart"/>
             <w:r>
               <w:t>idL</w:t>
             </w:r>
-            <w:proofErr w:type="spellEnd"/>
             <w:r>
               <w:t>}</w:t>
             </w:r>
@@ -1225,11 +1299,9 @@
             <w:r>
               <w:t>${</w:t>
             </w:r>
-            <w:proofErr w:type="spellStart"/>
             <w:r>
               <w:t>lic</w:t>
             </w:r>
-            <w:proofErr w:type="spellEnd"/>
             <w:r>
               <w:t>}</w:t>
             </w:r>
@@ -1265,11 +1337,9 @@
             <w:r>
               <w:t>${</w:t>
             </w:r>
-            <w:proofErr w:type="spellStart"/>
             <w:r>
               <w:t>insL</w:t>
             </w:r>
-            <w:proofErr w:type="spellEnd"/>
             <w:r>
               <w:t>}</w:t>
             </w:r>
@@ -1305,11 +1375,9 @@
             <w:r>
               <w:t>${</w:t>
             </w:r>
-            <w:proofErr w:type="spellStart"/>
             <w:r>
               <w:t>obtL</w:t>
             </w:r>
-            <w:proofErr w:type="spellEnd"/>
             <w:r>
               <w:t>}</w:t>
             </w:r>
@@ -1345,11 +1413,9 @@
             <w:r>
               <w:t>${</w:t>
             </w:r>
-            <w:proofErr w:type="spellStart"/>
             <w:r>
               <w:t>ceduL</w:t>
             </w:r>
-            <w:proofErr w:type="spellEnd"/>
             <w:r>
               <w:t>}</w:t>
             </w:r>
@@ -1383,11 +1449,9 @@
             <w:r>
               <w:t>${</w:t>
             </w:r>
-            <w:proofErr w:type="spellStart"/>
             <w:r>
               <w:t>idE</w:t>
             </w:r>
-            <w:proofErr w:type="spellEnd"/>
             <w:r>
               <w:t>}</w:t>
             </w:r>
@@ -1423,11 +1487,9 @@
             <w:r>
               <w:t>${</w:t>
             </w:r>
-            <w:proofErr w:type="spellStart"/>
             <w:r>
               <w:t>esp</w:t>
             </w:r>
-            <w:proofErr w:type="spellEnd"/>
             <w:r>
               <w:t>}</w:t>
             </w:r>
@@ -1463,11 +1525,9 @@
             <w:r>
               <w:t>${</w:t>
             </w:r>
-            <w:proofErr w:type="spellStart"/>
             <w:r>
               <w:t>insE</w:t>
             </w:r>
-            <w:proofErr w:type="spellEnd"/>
             <w:r>
               <w:t>}</w:t>
             </w:r>
@@ -1503,11 +1563,9 @@
             <w:r>
               <w:t>${</w:t>
             </w:r>
-            <w:proofErr w:type="spellStart"/>
             <w:r>
               <w:t>obtE</w:t>
             </w:r>
-            <w:proofErr w:type="spellEnd"/>
             <w:r>
               <w:t>}</w:t>
             </w:r>
@@ -1543,11 +1601,9 @@
             <w:r>
               <w:t>${</w:t>
             </w:r>
-            <w:proofErr w:type="spellStart"/>
             <w:r>
               <w:t>ceduE</w:t>
             </w:r>
-            <w:proofErr w:type="spellEnd"/>
             <w:r>
               <w:t>}</w:t>
             </w:r>
@@ -1581,11 +1637,9 @@
             <w:r>
               <w:t>${</w:t>
             </w:r>
-            <w:proofErr w:type="spellStart"/>
             <w:r>
               <w:t>idM</w:t>
             </w:r>
-            <w:proofErr w:type="spellEnd"/>
             <w:r>
               <w:t>}</w:t>
             </w:r>
@@ -1659,11 +1713,9 @@
             <w:r>
               <w:t>${</w:t>
             </w:r>
-            <w:proofErr w:type="spellStart"/>
             <w:r>
               <w:t>insM</w:t>
             </w:r>
-            <w:proofErr w:type="spellEnd"/>
             <w:r>
               <w:t>}</w:t>
             </w:r>
@@ -1699,11 +1751,9 @@
             <w:r>
               <w:t>${</w:t>
             </w:r>
-            <w:proofErr w:type="spellStart"/>
             <w:r>
               <w:t>obtM</w:t>
             </w:r>
-            <w:proofErr w:type="spellEnd"/>
             <w:r>
               <w:t>}</w:t>
             </w:r>
@@ -1739,11 +1789,9 @@
             <w:r>
               <w:t>${</w:t>
             </w:r>
-            <w:proofErr w:type="spellStart"/>
             <w:r>
               <w:t>ceduM</w:t>
             </w:r>
-            <w:proofErr w:type="spellEnd"/>
             <w:r>
               <w:t>}</w:t>
             </w:r>
@@ -1777,11 +1825,9 @@
             <w:r>
               <w:t>${</w:t>
             </w:r>
-            <w:proofErr w:type="spellStart"/>
             <w:r>
               <w:t>idD</w:t>
             </w:r>
-            <w:proofErr w:type="spellEnd"/>
             <w:r>
               <w:t>}</w:t>
             </w:r>
@@ -1817,11 +1863,9 @@
             <w:r>
               <w:t>${</w:t>
             </w:r>
-            <w:proofErr w:type="spellStart"/>
             <w:r>
               <w:t>doc</w:t>
             </w:r>
-            <w:proofErr w:type="spellEnd"/>
             <w:r>
               <w:t>}</w:t>
             </w:r>
@@ -1857,11 +1901,9 @@
             <w:r>
               <w:t>${</w:t>
             </w:r>
-            <w:proofErr w:type="spellStart"/>
             <w:r>
               <w:t>insD</w:t>
             </w:r>
-            <w:proofErr w:type="spellEnd"/>
             <w:r>
               <w:t>}</w:t>
             </w:r>
@@ -1897,11 +1939,9 @@
             <w:r>
               <w:t>${</w:t>
             </w:r>
-            <w:proofErr w:type="spellStart"/>
             <w:r>
               <w:t>obtD</w:t>
             </w:r>
-            <w:proofErr w:type="spellEnd"/>
             <w:r>
               <w:t>}</w:t>
             </w:r>
@@ -1937,11 +1977,9 @@
             <w:r>
               <w:t>${</w:t>
             </w:r>
-            <w:proofErr w:type="spellStart"/>
             <w:r>
               <w:t>ceduD</w:t>
             </w:r>
-            <w:proofErr w:type="spellEnd"/>
             <w:r>
               <w:t>}</w:t>
             </w:r>
@@ -2174,27 +2212,57 @@
               <w:rPr>
                 <w:sz w:val="16"/>
               </w:rPr>
+              <w:t>${capacitacionId</w:t>
+            </w:r>
+            <w:r>
+              <w:rPr>
+                <w:sz w:val="16"/>
+              </w:rPr>
+              <w:t>}</w:t>
+            </w:r>
+          </w:p>
+        </w:tc>
+        <w:tc>
+          <w:tcPr>
+            <w:tcW w:w="2359" w:type="dxa"/>
+            <w:tcBorders>
+              <w:top w:val="nil"/>
+              <w:left w:val="nil"/>
+              <w:bottom w:val="single" w:sz="4" w:space="0" w:color="auto"/>
+              <w:right w:val="single" w:sz="4" w:space="0" w:color="auto"/>
+            </w:tcBorders>
+            <w:shd w:val="clear" w:color="auto" w:fill="auto"/>
+            <w:noWrap/>
+            <w:vAlign w:val="center"/>
+            <w:hideMark/>
+          </w:tcPr>
+          <w:p>
+            <w:pPr>
+              <w:jc w:val="both"/>
+              <w:rPr>
+                <w:lang w:eastAsia="es-MX"/>
+              </w:rPr>
+            </w:pPr>
+            <w:r>
+              <w:rPr>
+                <w:lang w:eastAsia="es-MX"/>
+              </w:rPr>
+              <w:t> </w:t>
+            </w:r>
+            <w:r>
               <w:t>${</w:t>
             </w:r>
-            <w:proofErr w:type="spellStart"/>
-            <w:r>
-              <w:rPr>
-                <w:sz w:val="16"/>
-              </w:rPr>
-              <w:t>capacitacionId</w:t>
-            </w:r>
-            <w:proofErr w:type="spellEnd"/>
-            <w:r>
-              <w:rPr>
-                <w:sz w:val="16"/>
-              </w:rPr>
+            <w:r>
+              <w:t>insC</w:t>
+            </w:r>
+            <w:r>
               <w:t>}</w:t>
             </w:r>
           </w:p>
         </w:tc>
         <w:tc>
           <w:tcPr>
-            <w:tcW w:w="2359" w:type="dxa"/>
+            <w:tcW w:w="1940" w:type="dxa"/>
             <w:tcBorders>
               <w:top w:val="nil"/>
               <w:left w:val="nil"/>
@@ -2222,11 +2290,9 @@
             <w:r>
               <w:t>${</w:t>
             </w:r>
-            <w:proofErr w:type="spellStart"/>
-            <w:r>
-              <w:t>insC</w:t>
-            </w:r>
-            <w:proofErr w:type="spellEnd"/>
+            <w:r>
+              <w:t>obtC</w:t>
+            </w:r>
             <w:r>
               <w:t>}</w:t>
             </w:r>
@@ -2234,7 +2300,7 @@
         </w:tc>
         <w:tc>
           <w:tcPr>
-            <w:tcW w:w="1940" w:type="dxa"/>
+            <w:tcW w:w="1727" w:type="dxa"/>
             <w:tcBorders>
               <w:top w:val="nil"/>
               <w:left w:val="nil"/>
@@ -2262,51 +2328,9 @@
             <w:r>
               <w:t>${</w:t>
             </w:r>
-            <w:proofErr w:type="spellStart"/>
-            <w:r>
-              <w:t>obtC</w:t>
-            </w:r>
-            <w:proofErr w:type="spellEnd"/>
-            <w:r>
-              <w:t>}</w:t>
-            </w:r>
-          </w:p>
-        </w:tc>
-        <w:tc>
-          <w:tcPr>
-            <w:tcW w:w="1727" w:type="dxa"/>
-            <w:tcBorders>
-              <w:top w:val="nil"/>
-              <w:left w:val="nil"/>
-              <w:bottom w:val="single" w:sz="4" w:space="0" w:color="auto"/>
-              <w:right w:val="single" w:sz="4" w:space="0" w:color="auto"/>
-            </w:tcBorders>
-            <w:shd w:val="clear" w:color="auto" w:fill="auto"/>
-            <w:noWrap/>
-            <w:vAlign w:val="center"/>
-            <w:hideMark/>
-          </w:tcPr>
-          <w:p>
-            <w:pPr>
-              <w:jc w:val="both"/>
-              <w:rPr>
-                <w:lang w:eastAsia="es-MX"/>
-              </w:rPr>
-            </w:pPr>
-            <w:r>
-              <w:rPr>
-                <w:lang w:eastAsia="es-MX"/>
-              </w:rPr>
-              <w:t> </w:t>
-            </w:r>
-            <w:r>
-              <w:t>${</w:t>
-            </w:r>
-            <w:proofErr w:type="spellStart"/>
             <w:r>
               <w:t>horasC</w:t>
             </w:r>
-            <w:proofErr w:type="spellEnd"/>
             <w:r>
               <w:t>}</w:t>
             </w:r>
@@ -2547,14 +2571,12 @@
               </w:rPr>
               <w:t>${</w:t>
             </w:r>
-            <w:proofErr w:type="spellStart"/>
             <w:r>
               <w:rPr>
                 <w:sz w:val="16"/>
               </w:rPr>
               <w:t>actualizacionId</w:t>
             </w:r>
-            <w:proofErr w:type="spellEnd"/>
             <w:r>
               <w:rPr>
                 <w:sz w:val="16"/>
@@ -2593,11 +2615,9 @@
             <w:r>
               <w:t>${</w:t>
             </w:r>
-            <w:proofErr w:type="spellStart"/>
             <w:r>
               <w:t>insA</w:t>
             </w:r>
-            <w:proofErr w:type="spellEnd"/>
             <w:r>
               <w:t>}</w:t>
             </w:r>
@@ -2633,11 +2653,9 @@
             <w:r>
               <w:t>${</w:t>
             </w:r>
-            <w:proofErr w:type="spellStart"/>
             <w:r>
               <w:t>obtA</w:t>
             </w:r>
-            <w:proofErr w:type="spellEnd"/>
             <w:r>
               <w:t>}</w:t>
             </w:r>
@@ -2673,11 +2691,9 @@
             <w:r>
               <w:t>${</w:t>
             </w:r>
-            <w:proofErr w:type="spellStart"/>
             <w:r>
               <w:t>horasA</w:t>
             </w:r>
-            <w:proofErr w:type="spellEnd"/>
             <w:r>
               <w:t>}</w:t>
             </w:r>
@@ -2920,14 +2936,12 @@
               </w:rPr>
               <w:t>${</w:t>
             </w:r>
-            <w:proofErr w:type="spellStart"/>
             <w:r>
               <w:rPr>
                 <w:sz w:val="16"/>
               </w:rPr>
               <w:t>gestionId</w:t>
             </w:r>
-            <w:proofErr w:type="spellEnd"/>
             <w:r>
               <w:rPr>
                 <w:sz w:val="16"/>
@@ -2966,11 +2980,9 @@
             <w:r>
               <w:t>${</w:t>
             </w:r>
-            <w:proofErr w:type="spellStart"/>
             <w:r>
               <w:t>insG</w:t>
             </w:r>
-            <w:proofErr w:type="spellEnd"/>
             <w:r>
               <w:t>}</w:t>
             </w:r>
@@ -3006,11 +3018,9 @@
             <w:r>
               <w:t>${</w:t>
             </w:r>
-            <w:proofErr w:type="spellStart"/>
             <w:r>
               <w:t>deG</w:t>
             </w:r>
-            <w:proofErr w:type="spellEnd"/>
             <w:r>
               <w:t>}</w:t>
             </w:r>
@@ -3046,11 +3056,9 @@
             <w:r>
               <w:t>${</w:t>
             </w:r>
-            <w:proofErr w:type="spellStart"/>
             <w:r>
               <w:t>aG</w:t>
             </w:r>
-            <w:proofErr w:type="spellEnd"/>
             <w:r>
               <w:t>}</w:t>
             </w:r>
@@ -3228,14 +3236,12 @@
               </w:rPr>
               <w:t>${</w:t>
             </w:r>
-            <w:proofErr w:type="spellStart"/>
             <w:r>
               <w:rPr>
                 <w:sz w:val="16"/>
               </w:rPr>
               <w:t>userId</w:t>
             </w:r>
-            <w:proofErr w:type="spellEnd"/>
             <w:r>
               <w:rPr>
                 <w:sz w:val="16"/>
@@ -3526,14 +3532,12 @@
               </w:rPr>
               <w:t>${</w:t>
             </w:r>
-            <w:proofErr w:type="spellStart"/>
             <w:r>
               <w:rPr>
                 <w:sz w:val="16"/>
               </w:rPr>
               <w:t>actividadId</w:t>
             </w:r>
-            <w:proofErr w:type="spellEnd"/>
             <w:r>
               <w:rPr>
                 <w:sz w:val="16"/>
@@ -3572,11 +3576,9 @@
             <w:r>
               <w:t>${</w:t>
             </w:r>
-            <w:proofErr w:type="spellStart"/>
             <w:r>
               <w:t>orgA</w:t>
             </w:r>
-            <w:proofErr w:type="spellEnd"/>
             <w:r>
               <w:t>}</w:t>
             </w:r>
@@ -3612,11 +3614,9 @@
             <w:r>
               <w:t>${</w:t>
             </w:r>
-            <w:proofErr w:type="spellStart"/>
             <w:r>
               <w:t>deA</w:t>
             </w:r>
-            <w:proofErr w:type="spellEnd"/>
             <w:r>
               <w:t>}</w:t>
             </w:r>
@@ -3923,14 +3923,12 @@
               </w:rPr>
               <w:t>${</w:t>
             </w:r>
-            <w:proofErr w:type="spellStart"/>
             <w:r>
               <w:rPr>
                 <w:sz w:val="16"/>
               </w:rPr>
               <w:t>experienciaId</w:t>
             </w:r>
-            <w:proofErr w:type="spellEnd"/>
             <w:r>
               <w:rPr>
                 <w:sz w:val="16"/>
@@ -3969,11 +3967,9 @@
             <w:r>
               <w:t>${</w:t>
             </w:r>
-            <w:proofErr w:type="spellStart"/>
             <w:r>
               <w:t>periE</w:t>
             </w:r>
-            <w:proofErr w:type="spellEnd"/>
             <w:r>
               <w:t>}</w:t>
             </w:r>
@@ -4009,11 +4005,9 @@
             <w:r>
               <w:t>${</w:t>
             </w:r>
-            <w:proofErr w:type="spellStart"/>
             <w:r>
               <w:t>nivelE</w:t>
             </w:r>
-            <w:proofErr w:type="spellEnd"/>
             <w:r>
               <w:t>}</w:t>
             </w:r>
@@ -4160,14 +4154,12 @@
             <w:r>
               <w:t>${</w:t>
             </w:r>
-            <w:proofErr w:type="spellStart"/>
             <w:r>
               <w:t>description</w:t>
             </w:r>
             <w:r>
               <w:t>Id</w:t>
             </w:r>
-            <w:proofErr w:type="spellEnd"/>
             <w:r>
               <w:t>}</w:t>
             </w:r>
@@ -4385,11 +4377,9 @@
             <w:r>
               <w:t>${</w:t>
             </w:r>
-            <w:proofErr w:type="spellStart"/>
             <w:r>
               <w:t>participacionId</w:t>
             </w:r>
-            <w:proofErr w:type="spellEnd"/>
             <w:r>
               <w:t>}</w:t>
             </w:r>
@@ -4425,11 +4415,9 @@
             <w:r>
               <w:t>${</w:t>
             </w:r>
-            <w:proofErr w:type="spellStart"/>
             <w:r>
               <w:t>periP</w:t>
             </w:r>
-            <w:proofErr w:type="spellEnd"/>
             <w:r>
               <w:t>}</w:t>
             </w:r>
@@ -4465,11 +4453,9 @@
             <w:r>
               <w:t>${</w:t>
             </w:r>
-            <w:proofErr w:type="spellStart"/>
             <w:r>
               <w:t>nivelP</w:t>
             </w:r>
-            <w:proofErr w:type="spellEnd"/>
             <w:r>
               <w:t>}</w:t>
             </w:r>
@@ -4624,11 +4610,9 @@
             <w:r>
               <w:t>${</w:t>
             </w:r>
-            <w:proofErr w:type="spellStart"/>
             <w:r>
               <w:t>premioId</w:t>
             </w:r>
-            <w:proofErr w:type="spellEnd"/>
             <w:r>
               <w:t>}</w:t>
             </w:r>
@@ -4744,11 +4728,9 @@
             <w:r>
               <w:t>${</w:t>
             </w:r>
-            <w:proofErr w:type="spellStart"/>
             <w:r>
               <w:t>aportacionId</w:t>
             </w:r>
-            <w:proofErr w:type="spellEnd"/>
             <w:r>
               <w:t>}</w:t>
             </w:r>
@@ -4788,30 +4770,121 @@
                 <w:color w:val="FFFFFF" w:themeColor="background1"/>
               </w:rPr>
             </w:pPr>
-            <w:bookmarkStart w:id="1" w:name="RANGE!A1:B16"/>
-            <w:r>
-              <w:rPr>
-                <w:b/>
-                <w:bCs/>
-                <w:color w:val="FFFFFF" w:themeColor="background1"/>
-              </w:rPr>
-              <w:t xml:space="preserve">CÉDULA 0. </w:t>
-            </w:r>
-            <w:r>
-              <w:rPr>
+            <w:r>
+              <w:rPr>
+                <w:rFonts w:ascii="Arial" w:hAnsi="Arial"/>
+                <w:b/>
+                <w:color w:val="FFFFFF"/>
+                <w:w w:val="80"/>
+                <w:sz w:val="24"/>
+              </w:rPr>
+              <w:t>Cédula</w:t>
+            </w:r>
+            <w:r>
+              <w:rPr>
+                <w:rFonts w:ascii="Arial" w:hAnsi="Arial"/>
+                <w:b/>
+                <w:color w:val="FFFFFF"/>
+                <w:spacing w:val="-3"/>
+                <w:sz w:val="24"/>
+              </w:rPr>
+              <w:t xml:space="preserve"> </w:t>
+            </w:r>
+            <w:r>
+              <w:rPr>
+                <w:rFonts w:ascii="Arial" w:hAnsi="Arial"/>
+                <w:b/>
+                <w:color w:val="FFFFFF"/>
+                <w:w w:val="80"/>
+                <w:sz w:val="24"/>
+              </w:rPr>
+              <w:t>5.1.0</w:t>
+            </w:r>
+            <w:r>
+              <w:rPr>
+                <w:rFonts w:ascii="Arial" w:hAnsi="Arial"/>
+                <w:b/>
+                <w:color w:val="FFFFFF"/>
+                <w:spacing w:val="-2"/>
+                <w:sz w:val="24"/>
+              </w:rPr>
+              <w:t xml:space="preserve"> </w:t>
+            </w:r>
+            <w:r>
+              <w:rPr>
+                <w:rFonts w:ascii="Arial" w:hAnsi="Arial"/>
+                <w:b/>
+                <w:color w:val="FFFFFF"/>
+                <w:w w:val="80"/>
+                <w:sz w:val="24"/>
+              </w:rPr>
+              <w:t>-</w:t>
+            </w:r>
+            <w:r>
+              <w:rPr>
+                <w:rFonts w:ascii="Arial" w:hAnsi="Arial"/>
+                <w:b/>
+                <w:color w:val="FFFFFF"/>
+                <w:spacing w:val="-3"/>
+                <w:sz w:val="24"/>
+              </w:rPr>
+              <w:t xml:space="preserve"> </w:t>
+            </w:r>
+            <w:r>
+              <w:rPr>
+                <w:rFonts w:ascii="Arial" w:hAnsi="Arial"/>
+                <w:b/>
                 <w:i/>
-                <w:iCs/>
-                <w:lang w:eastAsia="es-MX"/>
-              </w:rPr>
-              <w:t>Currículum Vitae</w:t>
-            </w:r>
-            <w:r>
-              <w:rPr>
-                <w:lang w:eastAsia="es-MX"/>
-              </w:rPr>
-              <w:t xml:space="preserve"> Resumido</w:t>
-            </w:r>
-            <w:bookmarkEnd w:id="1"/>
+                <w:color w:val="FFFFFF"/>
+                <w:w w:val="80"/>
+                <w:sz w:val="24"/>
+              </w:rPr>
+              <w:t>Currículum</w:t>
+            </w:r>
+            <w:r>
+              <w:rPr>
+                <w:rFonts w:ascii="Arial" w:hAnsi="Arial"/>
+                <w:b/>
+                <w:i/>
+                <w:color w:val="FFFFFF"/>
+                <w:spacing w:val="-2"/>
+                <w:sz w:val="24"/>
+              </w:rPr>
+              <w:t xml:space="preserve"> </w:t>
+            </w:r>
+            <w:r>
+              <w:rPr>
+                <w:rFonts w:ascii="Arial" w:hAnsi="Arial"/>
+                <w:b/>
+                <w:i/>
+                <w:color w:val="FFFFFF"/>
+                <w:w w:val="80"/>
+                <w:sz w:val="24"/>
+              </w:rPr>
+              <w:t>Vitae</w:t>
+            </w:r>
+            <w:r>
+              <w:rPr>
+                <w:rFonts w:ascii="Arial" w:hAnsi="Arial"/>
+                <w:b/>
+                <w:i/>
+                <w:color w:val="FFFFFF"/>
+                <w:spacing w:val="-2"/>
+                <w:sz w:val="24"/>
+              </w:rPr>
+              <w:t xml:space="preserve"> </w:t>
+            </w:r>
+            <w:r>
+              <w:rPr>
+                <w:rFonts w:ascii="Arial" w:hAnsi="Arial"/>
+                <w:b/>
+                <w:color w:val="FFFFFF"/>
+                <w:spacing w:val="-2"/>
+                <w:w w:val="80"/>
+                <w:sz w:val="24"/>
+              </w:rPr>
+              <w:t>Sintético</w:t>
+            </w:r>
           </w:p>
         </w:tc>
       </w:tr>
@@ -5062,23 +5135,7 @@
           </w:tcPr>
           <w:p>
             <w:r>
-              <w:t xml:space="preserve">Ingrese el(los) nombre(s) </w:t>
-            </w:r>
-            <w:proofErr w:type="spellStart"/>
-            <w:r>
-              <w:t>de el</w:t>
-            </w:r>
-            <w:proofErr w:type="spellEnd"/>
-            <w:r>
-              <w:t xml:space="preserve">(los) grados académicos del profesor, e indique especialidad en su caso. </w:t>
-            </w:r>
-            <w:proofErr w:type="gramStart"/>
-            <w:r>
-              <w:t>Además</w:t>
-            </w:r>
-            <w:proofErr w:type="gramEnd"/>
-            <w:r>
-              <w:t xml:space="preserve"> ingrese institución y país, año de obtención del título o grado académico y número de cédula obtenida, según aplique para cada caso. Si no cuenta con esta, señalar ND. Si está en trámite poner EP.</w:t>
+              <w:t>Ingrese el(los) nombre(s) de el(los) grados académicos del profesor, e indique especialidad en su caso. Además ingrese institución y país, año de obtención del título o grado académico y número de cédula obtenida, según aplique para cada caso. Si no cuenta con esta, señalar ND. Si está en trámite poner EP.</w:t>
             </w:r>
           </w:p>
         </w:tc>
@@ -5510,15 +5567,7 @@
           </w:tcPr>
           <w:p>
             <w:r>
-              <w:t xml:space="preserve">Premios, distinciones o reconocimientos recibidos: de preferencia relacionados con actividades académicas, o </w:t>
-            </w:r>
-            <w:proofErr w:type="gramStart"/>
-            <w:r>
-              <w:t>profesionales  relacionadas</w:t>
-            </w:r>
-            <w:proofErr w:type="gramEnd"/>
-            <w:r>
-              <w:t xml:space="preserve"> con el área de ingeniería del PE evaluado. </w:t>
+              <w:t xml:space="preserve">Premios, distinciones o reconocimientos recibidos: de preferencia relacionados con actividades académicas, o profesionales  relacionadas con el área de ingeniería del PE evaluado. </w:t>
             </w:r>
           </w:p>
         </w:tc>
@@ -5570,12 +5619,8 @@
     </w:tbl>
     <w:p/>
     <w:sectPr>
-      <w:headerReference w:type="even" r:id="rId6"/>
-      <w:headerReference w:type="default" r:id="rId7"/>
-      <w:footerReference w:type="even" r:id="rId8"/>
-      <w:footerReference w:type="default" r:id="rId9"/>
-      <w:headerReference w:type="first" r:id="rId10"/>
-      <w:footerReference w:type="first" r:id="rId11"/>
+      <w:headerReference w:type="default" r:id="rId6"/>
+      <w:footerReference w:type="default" r:id="rId7"/>
       <w:pgSz w:w="12240" w:h="15840"/>
       <w:pgMar w:top="1560" w:right="1325" w:bottom="1134" w:left="1134" w:header="709" w:footer="709" w:gutter="0"/>
       <w:cols w:space="708"/>
@@ -5605,16 +5650,6 @@
 </file>
 
 <file path=word/footer1.xml><?xml version="1.0" encoding="utf-8"?>
-<w:ftr xmlns:wpc="http://schemas.microsoft.com/office/word/2010/wordprocessingCanvas" xmlns:cx="http://schemas.microsoft.com/office/drawing/2014/chartex" xmlns:cx1="http://schemas.microsoft.com/office/drawing/2015/9/8/chartex" xmlns:cx2="http://schemas.microsoft.com/office/drawing/2015/10/21/chartex" xmlns:cx3="http://schemas.microsoft.com/office/drawing/2016/5/9/chartex" xmlns:cx4="http://schemas.microsoft.com/office/drawing/2016/5/10/chartex" xmlns:cx5="http://schemas.microsoft.com/office/drawing/2016/5/11/chartex" xmlns:cx6="http://schemas.microsoft.com/office/drawing/2016/5/12/chartex" xmlns:cx7="http://schemas.microsoft.com/office/drawing/2016/5/13/chartex" xmlns:cx8="http://schemas.microsoft.com/office/drawing/2016/5/14/chartex" xmlns:mc="http://schemas.openxmlformats.org/markup-compatibility/2006" xmlns:aink="http://schemas.microsoft.com/office/drawing/2016/ink" xmlns:am3d="http://schemas.microsoft.com/office/drawing/2017/model3d" xmlns:o="urn:schemas-microsoft-com:office:office" xmlns:oel="http://schemas.microsoft.com/office/2019/extlst" xmlns:r="http://schemas.openxmlformats.org/officeDocument/2006/relationships" xmlns:m="http://schemas.openxmlformats.org/officeDocument/2006/math" xmlns:v="urn:schemas-microsoft-com:vml" xmlns:wp14="http://schemas.microsoft.com/office/word/2010/wordprocessingDrawing" xmlns:wp="http://schemas.openxmlformats.org/drawingml/2006/wordprocessingDrawing" xmlns:w10="urn:schemas-microsoft-com:office:word" xmlns:w="http://schemas.openxmlformats.org/wordprocessingml/2006/main" xmlns:w14="http://schemas.microsoft.com/office/word/2010/wordml" xmlns:w15="http://schemas.microsoft.com/office/word/2012/wordml" xmlns:w16cex="http://schemas.microsoft.com/office/word/2018/wordml/cex" xmlns:w16cid="http://schemas.microsoft.com/office/word/2016/wordml/cid" xmlns:w16="http://schemas.microsoft.com/office/word/2018/wordml" xmlns:w16du="http://schemas.microsoft.com/office/word/2023/wordml/word16du" xmlns:w16sdtdh="http://schemas.microsoft.com/office/word/2020/wordml/sdtdatahash" xmlns:w16sdtfl="http://schemas.microsoft.com/office/word/2024/wordml/sdtformatlock" xmlns:w16se="http://schemas.microsoft.com/office/word/2015/wordml/symex" xmlns:wpg="http://schemas.microsoft.com/office/word/2010/wordprocessingGroup" xmlns:wpi="http://schemas.microsoft.com/office/word/2010/wordprocessingInk" xmlns:wne="http://schemas.microsoft.com/office/word/2006/wordml" xmlns:wps="http://schemas.microsoft.com/office/word/2010/wordprocessingShape" mc:Ignorable="w14 w15 w16se w16cid w16 w16cex w16sdtdh w16sdtfl w16du wp14">
-  <w:p>
-    <w:pPr>
-      <w:pStyle w:val="Piedepgina"/>
-    </w:pPr>
-  </w:p>
-</w:ftr>
-</file>
-
-<file path=word/footer2.xml><?xml version="1.0" encoding="utf-8"?>
 <w:ftr xmlns:wpc="http://schemas.microsoft.com/office/word/2010/wordprocessingCanvas" xmlns:cx="http://schemas.microsoft.com/office/drawing/2014/chartex" xmlns:cx1="http://schemas.microsoft.com/office/drawing/2015/9/8/chartex" xmlns:cx2="http://schemas.microsoft.com/office/drawing/2015/10/21/chartex" xmlns:cx3="http://schemas.microsoft.com/office/drawing/2016/5/9/chartex" xmlns:cx4="http://schemas.microsoft.com/office/drawing/2016/5/10/chartex" xmlns:cx5="http://schemas.microsoft.com/office/drawing/2016/5/11/chartex" xmlns:cx6="http://schemas.microsoft.com/office/drawing/2016/5/12/chartex" xmlns:cx7="http://schemas.microsoft.com/office/drawing/2016/5/13/chartex" xmlns:cx8="http://schemas.microsoft.com/office/drawing/2016/5/14/chartex" xmlns:mc="http://schemas.openxmlformats.org/markup-compatibility/2006" xmlns:aink="http://schemas.microsoft.com/office/drawing/2016/ink" xmlns:am3d="http://schemas.microsoft.com/office/drawing/2017/model3d" xmlns:o="urn:schemas-microsoft-com:office:office" xmlns:oel="http://schemas.microsoft.com/office/2019/extlst" xmlns:r="http://schemas.openxmlformats.org/officeDocument/2006/relationships" xmlns:m="http://schemas.openxmlformats.org/officeDocument/2006/math" xmlns:v="urn:schemas-microsoft-com:vml" xmlns:wp14="http://schemas.microsoft.com/office/word/2010/wordprocessingDrawing" xmlns:wp="http://schemas.openxmlformats.org/drawingml/2006/wordprocessingDrawing" xmlns:w10="urn:schemas-microsoft-com:office:word" xmlns:w="http://schemas.openxmlformats.org/wordprocessingml/2006/main" xmlns:w14="http://schemas.microsoft.com/office/word/2010/wordml" xmlns:w15="http://schemas.microsoft.com/office/word/2012/wordml" xmlns:w16cex="http://schemas.microsoft.com/office/word/2018/wordml/cex" xmlns:w16cid="http://schemas.microsoft.com/office/word/2016/wordml/cid" xmlns:w16="http://schemas.microsoft.com/office/word/2018/wordml" xmlns:w16du="http://schemas.microsoft.com/office/word/2023/wordml/word16du" xmlns:w16sdtdh="http://schemas.microsoft.com/office/word/2020/wordml/sdtdatahash" xmlns:w16sdtfl="http://schemas.microsoft.com/office/word/2024/wordml/sdtformatlock" xmlns:w16se="http://schemas.microsoft.com/office/word/2015/wordml/symex" xmlns:wpg="http://schemas.microsoft.com/office/word/2010/wordprocessingGroup" xmlns:wpi="http://schemas.microsoft.com/office/word/2010/wordprocessingInk" xmlns:wne="http://schemas.microsoft.com/office/word/2006/wordml" xmlns:wps="http://schemas.microsoft.com/office/word/2010/wordprocessingShape" mc:Ignorable="w14 w15 w16se w16cid w16 w16cex w16sdtdh w16sdtfl w16du wp14">
   <w:sdt>
     <w:sdtPr>
@@ -5655,16 +5690,6 @@
 </w:ftr>
 </file>
 
-<file path=word/footer3.xml><?xml version="1.0" encoding="utf-8"?>
-<w:ftr xmlns:wpc="http://schemas.microsoft.com/office/word/2010/wordprocessingCanvas" xmlns:cx="http://schemas.microsoft.com/office/drawing/2014/chartex" xmlns:cx1="http://schemas.microsoft.com/office/drawing/2015/9/8/chartex" xmlns:cx2="http://schemas.microsoft.com/office/drawing/2015/10/21/chartex" xmlns:cx3="http://schemas.microsoft.com/office/drawing/2016/5/9/chartex" xmlns:cx4="http://schemas.microsoft.com/office/drawing/2016/5/10/chartex" xmlns:cx5="http://schemas.microsoft.com/office/drawing/2016/5/11/chartex" xmlns:cx6="http://schemas.microsoft.com/office/drawing/2016/5/12/chartex" xmlns:cx7="http://schemas.microsoft.com/office/drawing/2016/5/13/chartex" xmlns:cx8="http://schemas.microsoft.com/office/drawing/2016/5/14/chartex" xmlns:mc="http://schemas.openxmlformats.org/markup-compatibility/2006" xmlns:aink="http://schemas.microsoft.com/office/drawing/2016/ink" xmlns:am3d="http://schemas.microsoft.com/office/drawing/2017/model3d" xmlns:o="urn:schemas-microsoft-com:office:office" xmlns:oel="http://schemas.microsoft.com/office/2019/extlst" xmlns:r="http://schemas.openxmlformats.org/officeDocument/2006/relationships" xmlns:m="http://schemas.openxmlformats.org/officeDocument/2006/math" xmlns:v="urn:schemas-microsoft-com:vml" xmlns:wp14="http://schemas.microsoft.com/office/word/2010/wordprocessingDrawing" xmlns:wp="http://schemas.openxmlformats.org/drawingml/2006/wordprocessingDrawing" xmlns:w10="urn:schemas-microsoft-com:office:word" xmlns:w="http://schemas.openxmlformats.org/wordprocessingml/2006/main" xmlns:w14="http://schemas.microsoft.com/office/word/2010/wordml" xmlns:w15="http://schemas.microsoft.com/office/word/2012/wordml" xmlns:w16cex="http://schemas.microsoft.com/office/word/2018/wordml/cex" xmlns:w16cid="http://schemas.microsoft.com/office/word/2016/wordml/cid" xmlns:w16="http://schemas.microsoft.com/office/word/2018/wordml" xmlns:w16du="http://schemas.microsoft.com/office/word/2023/wordml/word16du" xmlns:w16sdtdh="http://schemas.microsoft.com/office/word/2020/wordml/sdtdatahash" xmlns:w16sdtfl="http://schemas.microsoft.com/office/word/2024/wordml/sdtformatlock" xmlns:w16se="http://schemas.microsoft.com/office/word/2015/wordml/symex" xmlns:wpg="http://schemas.microsoft.com/office/word/2010/wordprocessingGroup" xmlns:wpi="http://schemas.microsoft.com/office/word/2010/wordprocessingInk" xmlns:wne="http://schemas.microsoft.com/office/word/2006/wordml" xmlns:wps="http://schemas.microsoft.com/office/word/2010/wordprocessingShape" mc:Ignorable="w14 w15 w16se w16cid w16 w16cex w16sdtdh w16sdtfl w16du wp14">
-  <w:p>
-    <w:pPr>
-      <w:pStyle w:val="Piedepgina"/>
-    </w:pPr>
-  </w:p>
-</w:ftr>
-</file>
-
 <file path=word/footnotes.xml><?xml version="1.0" encoding="utf-8"?>
 <w:footnotes xmlns:wpc="http://schemas.microsoft.com/office/word/2010/wordprocessingCanvas" xmlns:cx="http://schemas.microsoft.com/office/drawing/2014/chartex" xmlns:cx1="http://schemas.microsoft.com/office/drawing/2015/9/8/chartex" xmlns:cx2="http://schemas.microsoft.com/office/drawing/2015/10/21/chartex" xmlns:cx3="http://schemas.microsoft.com/office/drawing/2016/5/9/chartex" xmlns:cx4="http://schemas.microsoft.com/office/drawing/2016/5/10/chartex" xmlns:cx5="http://schemas.microsoft.com/office/drawing/2016/5/11/chartex" xmlns:cx6="http://schemas.microsoft.com/office/drawing/2016/5/12/chartex" xmlns:cx7="http://schemas.microsoft.com/office/drawing/2016/5/13/chartex" xmlns:cx8="http://schemas.microsoft.com/office/drawing/2016/5/14/chartex" xmlns:mc="http://schemas.openxmlformats.org/markup-compatibility/2006" xmlns:aink="http://schemas.microsoft.com/office/drawing/2016/ink" xmlns:am3d="http://schemas.microsoft.com/office/drawing/2017/model3d" xmlns:o="urn:schemas-microsoft-com:office:office" xmlns:oel="http://schemas.microsoft.com/office/2019/extlst" xmlns:r="http://schemas.openxmlformats.org/officeDocument/2006/relationships" xmlns:m="http://schemas.openxmlformats.org/officeDocument/2006/math" xmlns:v="urn:schemas-microsoft-com:vml" xmlns:wp14="http://schemas.microsoft.com/office/word/2010/wordprocessingDrawing" xmlns:wp="http://schemas.openxmlformats.org/drawingml/2006/wordprocessingDrawing" xmlns:w10="urn:schemas-microsoft-com:office:word" xmlns:w="http://schemas.openxmlformats.org/wordprocessingml/2006/main" xmlns:w14="http://schemas.microsoft.com/office/word/2010/wordml" xmlns:w15="http://schemas.microsoft.com/office/word/2012/wordml" xmlns:w16cex="http://schemas.microsoft.com/office/word/2018/wordml/cex" xmlns:w16cid="http://schemas.microsoft.com/office/word/2016/wordml/cid" xmlns:w16="http://schemas.microsoft.com/office/word/2018/wordml" xmlns:w16du="http://schemas.microsoft.com/office/word/2023/wordml/word16du" xmlns:w16sdtdh="http://schemas.microsoft.com/office/word/2020/wordml/sdtdatahash" xmlns:w16sdtfl="http://schemas.microsoft.com/office/word/2024/wordml/sdtformatlock" xmlns:w16se="http://schemas.microsoft.com/office/word/2015/wordml/symex" xmlns:wpg="http://schemas.microsoft.com/office/word/2010/wordprocessingGroup" xmlns:wpi="http://schemas.microsoft.com/office/word/2010/wordprocessingInk" xmlns:wne="http://schemas.microsoft.com/office/word/2006/wordml" xmlns:wps="http://schemas.microsoft.com/office/word/2010/wordprocessingShape" mc:Ignorable="w14 w15 w16se w16cid w16 w16cex w16sdtdh w16sdtfl w16du wp14">
   <w:footnote w:type="separator" w:id="-1">
@@ -5688,46 +5713,293 @@
 <w:hdr xmlns:wpc="http://schemas.microsoft.com/office/word/2010/wordprocessingCanvas" xmlns:cx="http://schemas.microsoft.com/office/drawing/2014/chartex" xmlns:cx1="http://schemas.microsoft.com/office/drawing/2015/9/8/chartex" xmlns:cx2="http://schemas.microsoft.com/office/drawing/2015/10/21/chartex" xmlns:cx3="http://schemas.microsoft.com/office/drawing/2016/5/9/chartex" xmlns:cx4="http://schemas.microsoft.com/office/drawing/2016/5/10/chartex" xmlns:cx5="http://schemas.microsoft.com/office/drawing/2016/5/11/chartex" xmlns:cx6="http://schemas.microsoft.com/office/drawing/2016/5/12/chartex" xmlns:cx7="http://schemas.microsoft.com/office/drawing/2016/5/13/chartex" xmlns:cx8="http://schemas.microsoft.com/office/drawing/2016/5/14/chartex" xmlns:mc="http://schemas.openxmlformats.org/markup-compatibility/2006" xmlns:aink="http://schemas.microsoft.com/office/drawing/2016/ink" xmlns:am3d="http://schemas.microsoft.com/office/drawing/2017/model3d" xmlns:o="urn:schemas-microsoft-com:office:office" xmlns:oel="http://schemas.microsoft.com/office/2019/extlst" xmlns:r="http://schemas.openxmlformats.org/officeDocument/2006/relationships" xmlns:m="http://schemas.openxmlformats.org/officeDocument/2006/math" xmlns:v="urn:schemas-microsoft-com:vml" xmlns:wp14="http://schemas.microsoft.com/office/word/2010/wordprocessingDrawing" xmlns:wp="http://schemas.openxmlformats.org/drawingml/2006/wordprocessingDrawing" xmlns:w10="urn:schemas-microsoft-com:office:word" xmlns:w="http://schemas.openxmlformats.org/wordprocessingml/2006/main" xmlns:w14="http://schemas.microsoft.com/office/word/2010/wordml" xmlns:w15="http://schemas.microsoft.com/office/word/2012/wordml" xmlns:w16cex="http://schemas.microsoft.com/office/word/2018/wordml/cex" xmlns:w16cid="http://schemas.microsoft.com/office/word/2016/wordml/cid" xmlns:w16="http://schemas.microsoft.com/office/word/2018/wordml" xmlns:w16du="http://schemas.microsoft.com/office/word/2023/wordml/word16du" xmlns:w16sdtdh="http://schemas.microsoft.com/office/word/2020/wordml/sdtdatahash" xmlns:w16sdtfl="http://schemas.microsoft.com/office/word/2024/wordml/sdtformatlock" xmlns:w16se="http://schemas.microsoft.com/office/word/2015/wordml/symex" xmlns:wpg="http://schemas.microsoft.com/office/word/2010/wordprocessingGroup" xmlns:wpi="http://schemas.microsoft.com/office/word/2010/wordprocessingInk" xmlns:wne="http://schemas.microsoft.com/office/word/2006/wordml" xmlns:wps="http://schemas.microsoft.com/office/word/2010/wordprocessingShape" mc:Ignorable="w14 w15 w16se w16cid w16 w16cex w16sdtdh w16sdtfl w16du wp14">
   <w:p>
     <w:pPr>
-      <w:pStyle w:val="Encabezado"/>
-    </w:pPr>
-  </w:p>
-</w:hdr>
-</file>
-
-<file path=word/header2.xml><?xml version="1.0" encoding="utf-8"?>
-<w:hdr xmlns:wpc="http://schemas.microsoft.com/office/word/2010/wordprocessingCanvas" xmlns:cx="http://schemas.microsoft.com/office/drawing/2014/chartex" xmlns:cx1="http://schemas.microsoft.com/office/drawing/2015/9/8/chartex" xmlns:cx2="http://schemas.microsoft.com/office/drawing/2015/10/21/chartex" xmlns:cx3="http://schemas.microsoft.com/office/drawing/2016/5/9/chartex" xmlns:cx4="http://schemas.microsoft.com/office/drawing/2016/5/10/chartex" xmlns:cx5="http://schemas.microsoft.com/office/drawing/2016/5/11/chartex" xmlns:cx6="http://schemas.microsoft.com/office/drawing/2016/5/12/chartex" xmlns:cx7="http://schemas.microsoft.com/office/drawing/2016/5/13/chartex" xmlns:cx8="http://schemas.microsoft.com/office/drawing/2016/5/14/chartex" xmlns:mc="http://schemas.openxmlformats.org/markup-compatibility/2006" xmlns:aink="http://schemas.microsoft.com/office/drawing/2016/ink" xmlns:am3d="http://schemas.microsoft.com/office/drawing/2017/model3d" xmlns:o="urn:schemas-microsoft-com:office:office" xmlns:oel="http://schemas.microsoft.com/office/2019/extlst" xmlns:r="http://schemas.openxmlformats.org/officeDocument/2006/relationships" xmlns:m="http://schemas.openxmlformats.org/officeDocument/2006/math" xmlns:v="urn:schemas-microsoft-com:vml" xmlns:wp14="http://schemas.microsoft.com/office/word/2010/wordprocessingDrawing" xmlns:wp="http://schemas.openxmlformats.org/drawingml/2006/wordprocessingDrawing" xmlns:w10="urn:schemas-microsoft-com:office:word" xmlns:w="http://schemas.openxmlformats.org/wordprocessingml/2006/main" xmlns:w14="http://schemas.microsoft.com/office/word/2010/wordml" xmlns:w15="http://schemas.microsoft.com/office/word/2012/wordml" xmlns:w16cex="http://schemas.microsoft.com/office/word/2018/wordml/cex" xmlns:w16cid="http://schemas.microsoft.com/office/word/2016/wordml/cid" xmlns:w16="http://schemas.microsoft.com/office/word/2018/wordml" xmlns:w16du="http://schemas.microsoft.com/office/word/2023/wordml/word16du" xmlns:w16sdtdh="http://schemas.microsoft.com/office/word/2020/wordml/sdtdatahash" xmlns:w16sdtfl="http://schemas.microsoft.com/office/word/2024/wordml/sdtformatlock" xmlns:w16se="http://schemas.microsoft.com/office/word/2015/wordml/symex" xmlns:wpg="http://schemas.microsoft.com/office/word/2010/wordprocessingGroup" xmlns:wpi="http://schemas.microsoft.com/office/word/2010/wordprocessingInk" xmlns:wne="http://schemas.microsoft.com/office/word/2006/wordml" xmlns:wps="http://schemas.microsoft.com/office/word/2010/wordprocessingShape" mc:Ignorable="w14 w15 w16se w16cid w16 w16cex w16sdtdh w16sdtfl w16du wp14">
-  <w:p>
-    <w:pPr>
-      <w:pStyle w:val="Encabezado"/>
+      <w:widowControl w:val="0"/>
+      <w:autoSpaceDE w:val="0"/>
+      <w:autoSpaceDN w:val="0"/>
+      <w:spacing w:before="22" w:line="207" w:lineRule="exact"/>
       <w:jc w:val="right"/>
+      <w:rPr>
+        <w:rFonts w:ascii="Arial MT" w:eastAsia="Arial MT" w:hAnsi="Arial MT" w:cs="Arial MT"/>
+        <w:lang w:val="es-ES"/>
+      </w:rPr>
     </w:pPr>
     <w:r>
-      <w:t>P-CACEI-DAC-03-R05</w:t>
+      <w:rPr>
+        <w:noProof/>
+        <w:sz w:val="20"/>
+      </w:rPr>
+      <w:drawing>
+        <wp:anchor distT="0" distB="0" distL="0" distR="0" simplePos="0" relativeHeight="251659264" behindDoc="1" locked="0" layoutInCell="1" allowOverlap="1" wp14:anchorId="65A4C4EC" wp14:editId="4FAA4672">
+          <wp:simplePos x="0" y="0"/>
+          <wp:positionH relativeFrom="page">
+            <wp:posOffset>720090</wp:posOffset>
+          </wp:positionH>
+          <wp:positionV relativeFrom="page">
+            <wp:posOffset>449580</wp:posOffset>
+          </wp:positionV>
+          <wp:extent cx="1291589" cy="594543"/>
+          <wp:effectExtent l="0" t="0" r="0" b="0"/>
+          <wp:wrapNone/>
+          <wp:docPr id="1" name="Image 1" descr="Texto&#10;&#10;El contenido generado por IA puede ser incorrecto."/>
+          <wp:cNvGraphicFramePr>
+            <a:graphicFrameLocks xmlns:a="http://schemas.openxmlformats.org/drawingml/2006/main"/>
+          </wp:cNvGraphicFramePr>
+          <a:graphic xmlns:a="http://schemas.openxmlformats.org/drawingml/2006/main">
+            <a:graphicData uri="http://schemas.openxmlformats.org/drawingml/2006/picture">
+              <pic:pic xmlns:pic="http://schemas.openxmlformats.org/drawingml/2006/picture">
+                <pic:nvPicPr>
+                  <pic:cNvPr id="1" name="Image 1" descr="Texto&#10;&#10;El contenido generado por IA puede ser incorrecto."/>
+                  <pic:cNvPicPr/>
+                </pic:nvPicPr>
+                <pic:blipFill>
+                  <a:blip r:embed="rId1" cstate="print"/>
+                  <a:stretch>
+                    <a:fillRect/>
+                  </a:stretch>
+                </pic:blipFill>
+                <pic:spPr>
+                  <a:xfrm>
+                    <a:off x="0" y="0"/>
+                    <a:ext cx="1291589" cy="594543"/>
+                  </a:xfrm>
+                  <a:prstGeom prst="rect">
+                    <a:avLst/>
+                  </a:prstGeom>
+                </pic:spPr>
+              </pic:pic>
+            </a:graphicData>
+          </a:graphic>
+        </wp:anchor>
+      </w:drawing>
+    </w:r>
+    <w:r>
+      <w:rPr>
+        <w:rFonts w:ascii="Arial MT" w:eastAsia="Arial MT" w:hAnsi="Arial MT" w:cs="Arial MT"/>
+        <w:w w:val="80"/>
+        <w:lang w:val="es-ES"/>
+      </w:rPr>
+      <w:t>P-CACEI-DAC-01-</w:t>
+    </w:r>
+    <w:r>
+      <w:rPr>
+        <w:rFonts w:ascii="Arial MT" w:eastAsia="Arial MT" w:hAnsi="Arial MT" w:cs="Arial MT"/>
+        <w:spacing w:val="-5"/>
+        <w:w w:val="80"/>
+        <w:lang w:val="es-ES"/>
+      </w:rPr>
+      <w:t>R01</w:t>
     </w:r>
   </w:p>
   <w:p>
     <w:pPr>
-      <w:pStyle w:val="Encabezado"/>
+      <w:widowControl w:val="0"/>
+      <w:autoSpaceDE w:val="0"/>
+      <w:autoSpaceDN w:val="0"/>
       <w:jc w:val="right"/>
+      <w:rPr>
+        <w:rFonts w:ascii="Arial MT" w:eastAsia="Arial MT" w:hAnsi="Arial MT" w:cs="Arial MT"/>
+        <w:w w:val="85"/>
+        <w:lang w:val="es-ES"/>
+      </w:rPr>
     </w:pPr>
     <w:r>
-      <w:t>Revisión: 2</w:t>
+      <w:rPr>
+        <w:rFonts w:ascii="Arial MT" w:eastAsia="Arial MT" w:hAnsi="Arial MT" w:cs="Arial MT"/>
+        <w:spacing w:val="-4"/>
+        <w:w w:val="85"/>
+        <w:lang w:val="es-ES"/>
+      </w:rPr>
+      <w:t>Revisión:</w:t>
+    </w:r>
+    <w:r>
+      <w:rPr>
+        <w:rFonts w:ascii="Arial MT" w:eastAsia="Arial MT" w:hAnsi="Arial MT" w:cs="Arial MT"/>
+        <w:spacing w:val="-12"/>
+        <w:lang w:val="es-ES"/>
+      </w:rPr>
+      <w:t xml:space="preserve"> </w:t>
+    </w:r>
+    <w:r>
+      <w:rPr>
+        <w:rFonts w:ascii="Arial MT" w:eastAsia="Arial MT" w:hAnsi="Arial MT" w:cs="Arial MT"/>
+        <w:spacing w:val="-4"/>
+        <w:w w:val="85"/>
+        <w:lang w:val="es-ES"/>
+      </w:rPr>
+      <w:t>1</w:t>
+    </w:r>
+    <w:r>
+      <w:rPr>
+        <w:rFonts w:ascii="Arial MT" w:eastAsia="Arial MT" w:hAnsi="Arial MT" w:cs="Arial MT"/>
+        <w:w w:val="85"/>
+        <w:lang w:val="es-ES"/>
+      </w:rPr>
+      <w:t xml:space="preserve"> </w:t>
     </w:r>
   </w:p>
   <w:p>
     <w:pPr>
-      <w:pStyle w:val="Encabezado"/>
+      <w:widowControl w:val="0"/>
+      <w:autoSpaceDE w:val="0"/>
+      <w:autoSpaceDN w:val="0"/>
       <w:jc w:val="right"/>
+      <w:rPr>
+        <w:rFonts w:ascii="Arial MT" w:eastAsia="Arial MT" w:hAnsi="Arial MT" w:cs="Arial MT"/>
+        <w:spacing w:val="-4"/>
+        <w:w w:val="80"/>
+        <w:lang w:val="es-ES"/>
+      </w:rPr>
     </w:pPr>
     <w:r>
-      <w:t>Vigente a partir del 22 de junio de 2020</w:t>
+      <w:rPr>
+        <w:rFonts w:ascii="Arial MT" w:eastAsia="Arial MT" w:hAnsi="Arial MT" w:cs="Arial MT"/>
+        <w:w w:val="80"/>
+        <w:lang w:val="es-ES"/>
+      </w:rPr>
+      <w:t>Vigente</w:t>
+    </w:r>
+    <w:r>
+      <w:rPr>
+        <w:rFonts w:ascii="Arial MT" w:eastAsia="Arial MT" w:hAnsi="Arial MT" w:cs="Arial MT"/>
+        <w:spacing w:val="-7"/>
+        <w:lang w:val="es-ES"/>
+      </w:rPr>
+      <w:t xml:space="preserve"> </w:t>
+    </w:r>
+    <w:r>
+      <w:rPr>
+        <w:rFonts w:ascii="Arial MT" w:eastAsia="Arial MT" w:hAnsi="Arial MT" w:cs="Arial MT"/>
+        <w:w w:val="80"/>
+        <w:lang w:val="es-ES"/>
+      </w:rPr>
+      <w:t>a</w:t>
+    </w:r>
+    <w:r>
+      <w:rPr>
+        <w:rFonts w:ascii="Arial MT" w:eastAsia="Arial MT" w:hAnsi="Arial MT" w:cs="Arial MT"/>
+        <w:spacing w:val="-6"/>
+        <w:lang w:val="es-ES"/>
+      </w:rPr>
+      <w:t xml:space="preserve"> </w:t>
+    </w:r>
+    <w:r>
+      <w:rPr>
+        <w:rFonts w:ascii="Arial MT" w:eastAsia="Arial MT" w:hAnsi="Arial MT" w:cs="Arial MT"/>
+        <w:w w:val="80"/>
+        <w:lang w:val="es-ES"/>
+      </w:rPr>
+      <w:t>partir</w:t>
+    </w:r>
+    <w:r>
+      <w:rPr>
+        <w:rFonts w:ascii="Arial MT" w:eastAsia="Arial MT" w:hAnsi="Arial MT" w:cs="Arial MT"/>
+        <w:spacing w:val="-5"/>
+        <w:lang w:val="es-ES"/>
+      </w:rPr>
+      <w:t xml:space="preserve"> </w:t>
+    </w:r>
+    <w:r>
+      <w:rPr>
+        <w:rFonts w:ascii="Arial MT" w:eastAsia="Arial MT" w:hAnsi="Arial MT" w:cs="Arial MT"/>
+        <w:w w:val="80"/>
+        <w:lang w:val="es-ES"/>
+      </w:rPr>
+      <w:t>del</w:t>
+    </w:r>
+    <w:r>
+      <w:rPr>
+        <w:rFonts w:ascii="Arial MT" w:eastAsia="Arial MT" w:hAnsi="Arial MT" w:cs="Arial MT"/>
+        <w:spacing w:val="-6"/>
+        <w:lang w:val="es-ES"/>
+      </w:rPr>
+      <w:t xml:space="preserve"> </w:t>
+    </w:r>
+    <w:r>
+      <w:rPr>
+        <w:rFonts w:ascii="Arial MT" w:eastAsia="Arial MT" w:hAnsi="Arial MT" w:cs="Arial MT"/>
+        <w:w w:val="80"/>
+        <w:lang w:val="es-ES"/>
+      </w:rPr>
+      <w:t>1</w:t>
+    </w:r>
+    <w:r>
+      <w:rPr>
+        <w:rFonts w:ascii="Arial MT" w:eastAsia="Arial MT" w:hAnsi="Arial MT" w:cs="Arial MT"/>
+        <w:spacing w:val="-6"/>
+        <w:lang w:val="es-ES"/>
+      </w:rPr>
+      <w:t xml:space="preserve"> </w:t>
+    </w:r>
+    <w:r>
+      <w:rPr>
+        <w:rFonts w:ascii="Arial MT" w:eastAsia="Arial MT" w:hAnsi="Arial MT" w:cs="Arial MT"/>
+        <w:w w:val="80"/>
+        <w:lang w:val="es-ES"/>
+      </w:rPr>
+      <w:t>de</w:t>
+    </w:r>
+    <w:r>
+      <w:rPr>
+        <w:rFonts w:ascii="Arial MT" w:eastAsia="Arial MT" w:hAnsi="Arial MT" w:cs="Arial MT"/>
+        <w:spacing w:val="-6"/>
+        <w:lang w:val="es-ES"/>
+      </w:rPr>
+      <w:t xml:space="preserve"> </w:t>
+    </w:r>
+    <w:r>
+      <w:rPr>
+        <w:rFonts w:ascii="Arial MT" w:eastAsia="Arial MT" w:hAnsi="Arial MT" w:cs="Arial MT"/>
+        <w:w w:val="80"/>
+        <w:lang w:val="es-ES"/>
+      </w:rPr>
+      <w:t>enero</w:t>
+    </w:r>
+    <w:r>
+      <w:rPr>
+        <w:rFonts w:ascii="Arial MT" w:eastAsia="Arial MT" w:hAnsi="Arial MT" w:cs="Arial MT"/>
+        <w:spacing w:val="-7"/>
+        <w:lang w:val="es-ES"/>
+      </w:rPr>
+      <w:t xml:space="preserve"> </w:t>
+    </w:r>
+    <w:r>
+      <w:rPr>
+        <w:rFonts w:ascii="Arial MT" w:eastAsia="Arial MT" w:hAnsi="Arial MT" w:cs="Arial MT"/>
+        <w:w w:val="80"/>
+        <w:lang w:val="es-ES"/>
+      </w:rPr>
+      <w:t>de</w:t>
+    </w:r>
+    <w:r>
+      <w:rPr>
+        <w:rFonts w:ascii="Arial MT" w:eastAsia="Arial MT" w:hAnsi="Arial MT" w:cs="Arial MT"/>
+        <w:spacing w:val="-6"/>
+        <w:lang w:val="es-ES"/>
+      </w:rPr>
+      <w:t xml:space="preserve"> </w:t>
+    </w:r>
+    <w:r>
+      <w:rPr>
+        <w:rFonts w:ascii="Arial MT" w:eastAsia="Arial MT" w:hAnsi="Arial MT" w:cs="Arial MT"/>
+        <w:spacing w:val="-4"/>
+        <w:w w:val="80"/>
+        <w:lang w:val="es-ES"/>
+      </w:rPr>
+      <w:t>2025</w:t>
     </w:r>
   </w:p>
-</w:hdr>
-</file>
-
-<file path=word/header3.xml><?xml version="1.0" encoding="utf-8"?>
-<w:hdr xmlns:wpc="http://schemas.microsoft.com/office/word/2010/wordprocessingCanvas" xmlns:cx="http://schemas.microsoft.com/office/drawing/2014/chartex" xmlns:cx1="http://schemas.microsoft.com/office/drawing/2015/9/8/chartex" xmlns:cx2="http://schemas.microsoft.com/office/drawing/2015/10/21/chartex" xmlns:cx3="http://schemas.microsoft.com/office/drawing/2016/5/9/chartex" xmlns:cx4="http://schemas.microsoft.com/office/drawing/2016/5/10/chartex" xmlns:cx5="http://schemas.microsoft.com/office/drawing/2016/5/11/chartex" xmlns:cx6="http://schemas.microsoft.com/office/drawing/2016/5/12/chartex" xmlns:cx7="http://schemas.microsoft.com/office/drawing/2016/5/13/chartex" xmlns:cx8="http://schemas.microsoft.com/office/drawing/2016/5/14/chartex" xmlns:mc="http://schemas.openxmlformats.org/markup-compatibility/2006" xmlns:aink="http://schemas.microsoft.com/office/drawing/2016/ink" xmlns:am3d="http://schemas.microsoft.com/office/drawing/2017/model3d" xmlns:o="urn:schemas-microsoft-com:office:office" xmlns:oel="http://schemas.microsoft.com/office/2019/extlst" xmlns:r="http://schemas.openxmlformats.org/officeDocument/2006/relationships" xmlns:m="http://schemas.openxmlformats.org/officeDocument/2006/math" xmlns:v="urn:schemas-microsoft-com:vml" xmlns:wp14="http://schemas.microsoft.com/office/word/2010/wordprocessingDrawing" xmlns:wp="http://schemas.openxmlformats.org/drawingml/2006/wordprocessingDrawing" xmlns:w10="urn:schemas-microsoft-com:office:word" xmlns:w="http://schemas.openxmlformats.org/wordprocessingml/2006/main" xmlns:w14="http://schemas.microsoft.com/office/word/2010/wordml" xmlns:w15="http://schemas.microsoft.com/office/word/2012/wordml" xmlns:w16cex="http://schemas.microsoft.com/office/word/2018/wordml/cex" xmlns:w16cid="http://schemas.microsoft.com/office/word/2016/wordml/cid" xmlns:w16="http://schemas.microsoft.com/office/word/2018/wordml" xmlns:w16du="http://schemas.microsoft.com/office/word/2023/wordml/word16du" xmlns:w16sdtdh="http://schemas.microsoft.com/office/word/2020/wordml/sdtdatahash" xmlns:w16sdtfl="http://schemas.microsoft.com/office/word/2024/wordml/sdtformatlock" xmlns:w16se="http://schemas.microsoft.com/office/word/2015/wordml/symex" xmlns:wpg="http://schemas.microsoft.com/office/word/2010/wordprocessingGroup" xmlns:wpi="http://schemas.microsoft.com/office/word/2010/wordprocessingInk" xmlns:wne="http://schemas.microsoft.com/office/word/2006/wordml" xmlns:wps="http://schemas.microsoft.com/office/word/2010/wordprocessingShape" mc:Ignorable="w14 w15 w16se w16cid w16 w16cex w16sdtdh w16sdtfl w16du wp14">
+  <w:p>
+    <w:pPr>
+      <w:widowControl w:val="0"/>
+      <w:autoSpaceDE w:val="0"/>
+      <w:autoSpaceDN w:val="0"/>
+      <w:jc w:val="right"/>
+      <w:rPr>
+        <w:rFonts w:ascii="Arial MT" w:eastAsia="Arial MT" w:hAnsi="Arial MT" w:cs="Arial MT"/>
+        <w:lang w:val="es-ES"/>
+      </w:rPr>
+    </w:pPr>
+  </w:p>
   <w:p>
     <w:pPr>
       <w:pStyle w:val="Encabezado"/>

</xml_diff>

<commit_message>
El rpe se incluye como el campo no. de profesor en la cedula de cv al descargarlo
</commit_message>
<xml_diff>
--- a/storage/app/templates/Cedula_CV.docx
+++ b/storage/app/templates/Cedula_CV.docx
@@ -187,7 +187,6 @@
               <w:bottom w:val="nil"/>
               <w:right w:val="nil"/>
             </w:tcBorders>
-            <w:shd w:val="clear" w:color="auto" w:fill="auto"/>
             <w:noWrap/>
             <w:vAlign w:val="center"/>
             <w:hideMark/>
@@ -215,7 +214,6 @@
               <w:bottom w:val="single" w:sz="4" w:space="0" w:color="auto"/>
               <w:right w:val="single" w:sz="4" w:space="0" w:color="000000"/>
             </w:tcBorders>
-            <w:shd w:val="clear" w:color="auto" w:fill="auto"/>
             <w:hideMark/>
           </w:tcPr>
           <w:p>
@@ -341,7 +339,6 @@
               <w:bottom w:val="single" w:sz="4" w:space="0" w:color="auto"/>
               <w:right w:val="single" w:sz="4" w:space="0" w:color="auto"/>
             </w:tcBorders>
-            <w:shd w:val="clear" w:color="auto" w:fill="auto"/>
             <w:noWrap/>
             <w:vAlign w:val="center"/>
             <w:hideMark/>
@@ -357,6 +354,12 @@
                 <w:lang w:eastAsia="es-MX"/>
               </w:rPr>
               <w:t> </w:t>
+            </w:r>
+            <w:r>
+              <w:rPr>
+                <w:lang w:eastAsia="es-MX"/>
+              </w:rPr>
+              <w:t>${rpe}</w:t>
             </w:r>
           </w:p>
         </w:tc>
@@ -375,7 +378,6 @@
               <w:bottom w:val="single" w:sz="4" w:space="0" w:color="auto"/>
               <w:right w:val="nil"/>
             </w:tcBorders>
-            <w:shd w:val="clear" w:color="auto" w:fill="auto"/>
             <w:noWrap/>
             <w:vAlign w:val="center"/>
             <w:hideMark/>
@@ -546,7 +548,6 @@
               <w:bottom w:val="single" w:sz="4" w:space="0" w:color="auto"/>
               <w:right w:val="single" w:sz="4" w:space="0" w:color="000000"/>
             </w:tcBorders>
-            <w:shd w:val="clear" w:color="auto" w:fill="auto"/>
             <w:noWrap/>
             <w:vAlign w:val="center"/>
             <w:hideMark/>
@@ -584,7 +585,6 @@
               <w:bottom w:val="single" w:sz="4" w:space="0" w:color="auto"/>
               <w:right w:val="single" w:sz="4" w:space="0" w:color="auto"/>
             </w:tcBorders>
-            <w:shd w:val="clear" w:color="auto" w:fill="auto"/>
             <w:noWrap/>
             <w:vAlign w:val="center"/>
             <w:hideMark/>
@@ -623,7 +623,6 @@
               <w:bottom w:val="single" w:sz="4" w:space="0" w:color="auto"/>
               <w:right w:val="single" w:sz="4" w:space="0" w:color="000000"/>
             </w:tcBorders>
-            <w:shd w:val="clear" w:color="auto" w:fill="auto"/>
             <w:noWrap/>
             <w:vAlign w:val="center"/>
             <w:hideMark/>
@@ -667,7 +666,6 @@
               <w:bottom w:val="single" w:sz="4" w:space="0" w:color="auto"/>
               <w:right w:val="nil"/>
             </w:tcBorders>
-            <w:shd w:val="clear" w:color="auto" w:fill="auto"/>
             <w:noWrap/>
             <w:vAlign w:val="center"/>
             <w:hideMark/>
@@ -864,7 +862,6 @@
               <w:bottom w:val="single" w:sz="4" w:space="0" w:color="auto"/>
               <w:right w:val="single" w:sz="4" w:space="0" w:color="auto"/>
             </w:tcBorders>
-            <w:shd w:val="clear" w:color="auto" w:fill="auto"/>
             <w:noWrap/>
             <w:vAlign w:val="center"/>
             <w:hideMark/>
@@ -902,7 +899,6 @@
               <w:bottom w:val="single" w:sz="4" w:space="0" w:color="auto"/>
               <w:right w:val="single" w:sz="4" w:space="0" w:color="auto"/>
             </w:tcBorders>
-            <w:shd w:val="clear" w:color="auto" w:fill="auto"/>
             <w:noWrap/>
             <w:vAlign w:val="center"/>
             <w:hideMark/>
@@ -941,7 +937,6 @@
               <w:bottom w:val="single" w:sz="4" w:space="0" w:color="auto"/>
               <w:right w:val="single" w:sz="4" w:space="0" w:color="auto"/>
             </w:tcBorders>
-            <w:shd w:val="clear" w:color="auto" w:fill="auto"/>
             <w:noWrap/>
             <w:vAlign w:val="center"/>
             <w:hideMark/>
@@ -979,7 +974,6 @@
               <w:bottom w:val="single" w:sz="4" w:space="0" w:color="auto"/>
               <w:right w:val="single" w:sz="4" w:space="0" w:color="auto"/>
             </w:tcBorders>
-            <w:shd w:val="clear" w:color="auto" w:fill="auto"/>
             <w:noWrap/>
             <w:vAlign w:val="center"/>
             <w:hideMark/>
@@ -1023,7 +1017,6 @@
               <w:bottom w:val="single" w:sz="4" w:space="0" w:color="auto"/>
               <w:right w:val="nil"/>
             </w:tcBorders>
-            <w:shd w:val="clear" w:color="auto" w:fill="auto"/>
             <w:noWrap/>
             <w:vAlign w:val="center"/>
             <w:hideMark/>
@@ -1278,7 +1271,6 @@
               <w:bottom w:val="single" w:sz="4" w:space="0" w:color="auto"/>
               <w:right w:val="single" w:sz="4" w:space="0" w:color="auto"/>
             </w:tcBorders>
-            <w:shd w:val="clear" w:color="auto" w:fill="auto"/>
             <w:noWrap/>
             <w:vAlign w:val="center"/>
             <w:hideMark/>
@@ -1316,7 +1308,6 @@
               <w:bottom w:val="single" w:sz="4" w:space="0" w:color="auto"/>
               <w:right w:val="single" w:sz="4" w:space="0" w:color="auto"/>
             </w:tcBorders>
-            <w:shd w:val="clear" w:color="auto" w:fill="auto"/>
             <w:noWrap/>
             <w:vAlign w:val="center"/>
             <w:hideMark/>
@@ -1354,7 +1345,6 @@
               <w:bottom w:val="single" w:sz="4" w:space="0" w:color="auto"/>
               <w:right w:val="single" w:sz="4" w:space="0" w:color="auto"/>
             </w:tcBorders>
-            <w:shd w:val="clear" w:color="auto" w:fill="auto"/>
             <w:noWrap/>
             <w:vAlign w:val="center"/>
             <w:hideMark/>
@@ -1392,7 +1382,6 @@
               <w:bottom w:val="single" w:sz="4" w:space="0" w:color="auto"/>
               <w:right w:val="single" w:sz="4" w:space="0" w:color="auto"/>
             </w:tcBorders>
-            <w:shd w:val="clear" w:color="auto" w:fill="auto"/>
             <w:noWrap/>
             <w:vAlign w:val="center"/>
             <w:hideMark/>
@@ -1466,7 +1455,6 @@
               <w:bottom w:val="single" w:sz="4" w:space="0" w:color="auto"/>
               <w:right w:val="single" w:sz="4" w:space="0" w:color="auto"/>
             </w:tcBorders>
-            <w:shd w:val="clear" w:color="auto" w:fill="auto"/>
             <w:noWrap/>
             <w:vAlign w:val="center"/>
             <w:hideMark/>
@@ -1504,7 +1492,6 @@
               <w:bottom w:val="single" w:sz="4" w:space="0" w:color="auto"/>
               <w:right w:val="single" w:sz="4" w:space="0" w:color="auto"/>
             </w:tcBorders>
-            <w:shd w:val="clear" w:color="auto" w:fill="auto"/>
             <w:noWrap/>
             <w:vAlign w:val="center"/>
             <w:hideMark/>
@@ -1542,7 +1529,6 @@
               <w:bottom w:val="single" w:sz="4" w:space="0" w:color="auto"/>
               <w:right w:val="single" w:sz="4" w:space="0" w:color="auto"/>
             </w:tcBorders>
-            <w:shd w:val="clear" w:color="auto" w:fill="auto"/>
             <w:noWrap/>
             <w:vAlign w:val="center"/>
             <w:hideMark/>
@@ -1580,7 +1566,6 @@
               <w:bottom w:val="single" w:sz="4" w:space="0" w:color="auto"/>
               <w:right w:val="single" w:sz="4" w:space="0" w:color="auto"/>
             </w:tcBorders>
-            <w:shd w:val="clear" w:color="auto" w:fill="auto"/>
             <w:noWrap/>
             <w:vAlign w:val="center"/>
             <w:hideMark/>
@@ -1654,7 +1639,6 @@
               <w:bottom w:val="single" w:sz="4" w:space="0" w:color="auto"/>
               <w:right w:val="single" w:sz="4" w:space="0" w:color="auto"/>
             </w:tcBorders>
-            <w:shd w:val="clear" w:color="auto" w:fill="auto"/>
             <w:noWrap/>
             <w:vAlign w:val="center"/>
             <w:hideMark/>
@@ -1692,7 +1676,6 @@
               <w:bottom w:val="single" w:sz="4" w:space="0" w:color="auto"/>
               <w:right w:val="single" w:sz="4" w:space="0" w:color="auto"/>
             </w:tcBorders>
-            <w:shd w:val="clear" w:color="auto" w:fill="auto"/>
             <w:noWrap/>
             <w:vAlign w:val="center"/>
             <w:hideMark/>
@@ -1730,7 +1713,6 @@
               <w:bottom w:val="single" w:sz="4" w:space="0" w:color="auto"/>
               <w:right w:val="single" w:sz="4" w:space="0" w:color="auto"/>
             </w:tcBorders>
-            <w:shd w:val="clear" w:color="auto" w:fill="auto"/>
             <w:noWrap/>
             <w:vAlign w:val="center"/>
             <w:hideMark/>
@@ -1768,7 +1750,6 @@
               <w:bottom w:val="single" w:sz="4" w:space="0" w:color="auto"/>
               <w:right w:val="single" w:sz="4" w:space="0" w:color="auto"/>
             </w:tcBorders>
-            <w:shd w:val="clear" w:color="auto" w:fill="auto"/>
             <w:noWrap/>
             <w:vAlign w:val="center"/>
             <w:hideMark/>
@@ -1842,7 +1823,6 @@
               <w:bottom w:val="single" w:sz="4" w:space="0" w:color="auto"/>
               <w:right w:val="single" w:sz="4" w:space="0" w:color="auto"/>
             </w:tcBorders>
-            <w:shd w:val="clear" w:color="auto" w:fill="auto"/>
             <w:noWrap/>
             <w:vAlign w:val="center"/>
             <w:hideMark/>
@@ -1880,7 +1860,6 @@
               <w:bottom w:val="single" w:sz="4" w:space="0" w:color="auto"/>
               <w:right w:val="single" w:sz="4" w:space="0" w:color="auto"/>
             </w:tcBorders>
-            <w:shd w:val="clear" w:color="auto" w:fill="auto"/>
             <w:noWrap/>
             <w:vAlign w:val="center"/>
             <w:hideMark/>
@@ -1918,7 +1897,6 @@
               <w:bottom w:val="single" w:sz="4" w:space="0" w:color="auto"/>
               <w:right w:val="single" w:sz="4" w:space="0" w:color="auto"/>
             </w:tcBorders>
-            <w:shd w:val="clear" w:color="auto" w:fill="auto"/>
             <w:noWrap/>
             <w:vAlign w:val="center"/>
             <w:hideMark/>
@@ -1956,7 +1934,6 @@
               <w:bottom w:val="single" w:sz="4" w:space="0" w:color="auto"/>
               <w:right w:val="single" w:sz="4" w:space="0" w:color="auto"/>
             </w:tcBorders>
-            <w:shd w:val="clear" w:color="auto" w:fill="auto"/>
             <w:noWrap/>
             <w:vAlign w:val="center"/>
             <w:hideMark/>
@@ -2000,7 +1977,6 @@
               <w:bottom w:val="single" w:sz="4" w:space="0" w:color="auto"/>
               <w:right w:val="nil"/>
             </w:tcBorders>
-            <w:shd w:val="clear" w:color="auto" w:fill="auto"/>
             <w:noWrap/>
             <w:vAlign w:val="center"/>
             <w:hideMark/>
@@ -2196,7 +2172,6 @@
               <w:bottom w:val="single" w:sz="4" w:space="0" w:color="auto"/>
               <w:right w:val="single" w:sz="4" w:space="0" w:color="auto"/>
             </w:tcBorders>
-            <w:shd w:val="clear" w:color="auto" w:fill="auto"/>
             <w:noWrap/>
             <w:vAlign w:val="center"/>
             <w:hideMark/>
@@ -2231,7 +2206,6 @@
               <w:bottom w:val="single" w:sz="4" w:space="0" w:color="auto"/>
               <w:right w:val="single" w:sz="4" w:space="0" w:color="auto"/>
             </w:tcBorders>
-            <w:shd w:val="clear" w:color="auto" w:fill="auto"/>
             <w:noWrap/>
             <w:vAlign w:val="center"/>
             <w:hideMark/>
@@ -2269,7 +2243,6 @@
               <w:bottom w:val="single" w:sz="4" w:space="0" w:color="auto"/>
               <w:right w:val="single" w:sz="4" w:space="0" w:color="auto"/>
             </w:tcBorders>
-            <w:shd w:val="clear" w:color="auto" w:fill="auto"/>
             <w:noWrap/>
             <w:vAlign w:val="center"/>
             <w:hideMark/>
@@ -2307,7 +2280,6 @@
               <w:bottom w:val="single" w:sz="4" w:space="0" w:color="auto"/>
               <w:right w:val="single" w:sz="4" w:space="0" w:color="auto"/>
             </w:tcBorders>
-            <w:shd w:val="clear" w:color="auto" w:fill="auto"/>
             <w:noWrap/>
             <w:vAlign w:val="center"/>
             <w:hideMark/>
@@ -2351,7 +2323,6 @@
               <w:bottom w:val="single" w:sz="4" w:space="0" w:color="auto"/>
               <w:right w:val="nil"/>
             </w:tcBorders>
-            <w:shd w:val="clear" w:color="auto" w:fill="auto"/>
             <w:noWrap/>
             <w:vAlign w:val="center"/>
             <w:hideMark/>
@@ -2547,7 +2518,6 @@
               <w:bottom w:val="single" w:sz="4" w:space="0" w:color="auto"/>
               <w:right w:val="single" w:sz="4" w:space="0" w:color="auto"/>
             </w:tcBorders>
-            <w:shd w:val="clear" w:color="auto" w:fill="auto"/>
             <w:noWrap/>
             <w:vAlign w:val="center"/>
             <w:hideMark/>
@@ -2594,7 +2564,6 @@
               <w:bottom w:val="single" w:sz="4" w:space="0" w:color="auto"/>
               <w:right w:val="single" w:sz="4" w:space="0" w:color="auto"/>
             </w:tcBorders>
-            <w:shd w:val="clear" w:color="auto" w:fill="auto"/>
             <w:noWrap/>
             <w:vAlign w:val="center"/>
             <w:hideMark/>
@@ -2632,7 +2601,6 @@
               <w:bottom w:val="single" w:sz="4" w:space="0" w:color="auto"/>
               <w:right w:val="single" w:sz="4" w:space="0" w:color="auto"/>
             </w:tcBorders>
-            <w:shd w:val="clear" w:color="auto" w:fill="auto"/>
             <w:noWrap/>
             <w:vAlign w:val="center"/>
             <w:hideMark/>
@@ -2670,7 +2638,6 @@
               <w:bottom w:val="single" w:sz="4" w:space="0" w:color="auto"/>
               <w:right w:val="single" w:sz="4" w:space="0" w:color="auto"/>
             </w:tcBorders>
-            <w:shd w:val="clear" w:color="auto" w:fill="auto"/>
             <w:noWrap/>
             <w:vAlign w:val="center"/>
             <w:hideMark/>
@@ -2714,7 +2681,6 @@
               <w:bottom w:val="single" w:sz="4" w:space="0" w:color="auto"/>
               <w:right w:val="nil"/>
             </w:tcBorders>
-            <w:shd w:val="clear" w:color="auto" w:fill="auto"/>
             <w:noWrap/>
             <w:vAlign w:val="center"/>
             <w:hideMark/>
@@ -2912,7 +2878,6 @@
               <w:bottom w:val="single" w:sz="4" w:space="0" w:color="auto"/>
               <w:right w:val="single" w:sz="4" w:space="0" w:color="auto"/>
             </w:tcBorders>
-            <w:shd w:val="clear" w:color="auto" w:fill="auto"/>
             <w:noWrap/>
             <w:vAlign w:val="center"/>
             <w:hideMark/>
@@ -2959,7 +2924,6 @@
               <w:bottom w:val="single" w:sz="4" w:space="0" w:color="auto"/>
               <w:right w:val="single" w:sz="4" w:space="0" w:color="auto"/>
             </w:tcBorders>
-            <w:shd w:val="clear" w:color="auto" w:fill="auto"/>
             <w:noWrap/>
             <w:vAlign w:val="center"/>
             <w:hideMark/>
@@ -2997,7 +2961,6 @@
               <w:bottom w:val="single" w:sz="4" w:space="0" w:color="auto"/>
               <w:right w:val="single" w:sz="4" w:space="0" w:color="auto"/>
             </w:tcBorders>
-            <w:shd w:val="clear" w:color="auto" w:fill="auto"/>
             <w:noWrap/>
             <w:vAlign w:val="center"/>
             <w:hideMark/>
@@ -3035,7 +2998,6 @@
               <w:bottom w:val="single" w:sz="4" w:space="0" w:color="auto"/>
               <w:right w:val="single" w:sz="4" w:space="0" w:color="auto"/>
             </w:tcBorders>
-            <w:shd w:val="clear" w:color="auto" w:fill="auto"/>
             <w:noWrap/>
             <w:vAlign w:val="center"/>
             <w:hideMark/>
@@ -3079,7 +3041,6 @@
               <w:bottom w:val="single" w:sz="4" w:space="0" w:color="auto"/>
               <w:right w:val="nil"/>
             </w:tcBorders>
-            <w:shd w:val="clear" w:color="auto" w:fill="auto"/>
             <w:noWrap/>
             <w:vAlign w:val="center"/>
             <w:hideMark/>
@@ -3218,7 +3179,6 @@
               <w:bottom w:val="single" w:sz="4" w:space="0" w:color="auto"/>
               <w:right w:val="single" w:sz="4" w:space="0" w:color="auto"/>
             </w:tcBorders>
-            <w:shd w:val="clear" w:color="auto" w:fill="auto"/>
             <w:noWrap/>
             <w:vAlign w:val="center"/>
             <w:hideMark/>
@@ -3260,7 +3220,6 @@
               <w:bottom w:val="single" w:sz="4" w:space="0" w:color="auto"/>
               <w:right w:val="single" w:sz="4" w:space="0" w:color="auto"/>
             </w:tcBorders>
-            <w:shd w:val="clear" w:color="auto" w:fill="auto"/>
             <w:noWrap/>
             <w:vAlign w:val="center"/>
             <w:hideMark/>
@@ -3304,7 +3263,6 @@
               <w:bottom w:val="single" w:sz="4" w:space="0" w:color="auto"/>
               <w:right w:val="nil"/>
             </w:tcBorders>
-            <w:shd w:val="clear" w:color="auto" w:fill="auto"/>
             <w:noWrap/>
             <w:vAlign w:val="center"/>
             <w:hideMark/>
@@ -3508,7 +3466,6 @@
               <w:bottom w:val="single" w:sz="4" w:space="0" w:color="auto"/>
               <w:right w:val="single" w:sz="4" w:space="0" w:color="auto"/>
             </w:tcBorders>
-            <w:shd w:val="clear" w:color="auto" w:fill="auto"/>
             <w:noWrap/>
             <w:vAlign w:val="center"/>
             <w:hideMark/>
@@ -3555,7 +3512,6 @@
               <w:bottom w:val="single" w:sz="4" w:space="0" w:color="auto"/>
               <w:right w:val="single" w:sz="4" w:space="0" w:color="auto"/>
             </w:tcBorders>
-            <w:shd w:val="clear" w:color="auto" w:fill="auto"/>
             <w:noWrap/>
             <w:vAlign w:val="center"/>
             <w:hideMark/>
@@ -3593,7 +3549,6 @@
               <w:bottom w:val="single" w:sz="4" w:space="0" w:color="auto"/>
               <w:right w:val="single" w:sz="4" w:space="0" w:color="auto"/>
             </w:tcBorders>
-            <w:shd w:val="clear" w:color="auto" w:fill="auto"/>
             <w:noWrap/>
             <w:vAlign w:val="center"/>
             <w:hideMark/>
@@ -3631,7 +3586,6 @@
               <w:bottom w:val="single" w:sz="4" w:space="0" w:color="auto"/>
               <w:right w:val="single" w:sz="4" w:space="0" w:color="auto"/>
             </w:tcBorders>
-            <w:shd w:val="clear" w:color="auto" w:fill="auto"/>
             <w:noWrap/>
             <w:vAlign w:val="center"/>
             <w:hideMark/>
@@ -3673,7 +3627,6 @@
               <w:top w:val="single" w:sz="4" w:space="0" w:color="auto"/>
               <w:bottom w:val="single" w:sz="4" w:space="0" w:color="auto"/>
             </w:tcBorders>
-            <w:shd w:val="clear" w:color="auto" w:fill="auto"/>
             <w:noWrap/>
             <w:vAlign w:val="center"/>
           </w:tcPr>
@@ -3692,7 +3645,6 @@
               <w:top w:val="single" w:sz="4" w:space="0" w:color="auto"/>
               <w:bottom w:val="single" w:sz="4" w:space="0" w:color="auto"/>
             </w:tcBorders>
-            <w:shd w:val="clear" w:color="auto" w:fill="auto"/>
             <w:noWrap/>
             <w:vAlign w:val="center"/>
           </w:tcPr>
@@ -3711,7 +3663,6 @@
               <w:top w:val="single" w:sz="4" w:space="0" w:color="auto"/>
               <w:bottom w:val="single" w:sz="4" w:space="0" w:color="auto"/>
             </w:tcBorders>
-            <w:shd w:val="clear" w:color="auto" w:fill="auto"/>
             <w:noWrap/>
             <w:vAlign w:val="center"/>
           </w:tcPr>
@@ -3730,7 +3681,6 @@
               <w:top w:val="single" w:sz="4" w:space="0" w:color="auto"/>
               <w:bottom w:val="single" w:sz="4" w:space="0" w:color="auto"/>
             </w:tcBorders>
-            <w:shd w:val="clear" w:color="auto" w:fill="auto"/>
             <w:noWrap/>
             <w:vAlign w:val="center"/>
           </w:tcPr>
@@ -3899,7 +3849,6 @@
               <w:bottom w:val="single" w:sz="4" w:space="0" w:color="auto"/>
               <w:right w:val="single" w:sz="4" w:space="0" w:color="auto"/>
             </w:tcBorders>
-            <w:shd w:val="clear" w:color="auto" w:fill="auto"/>
             <w:noWrap/>
             <w:vAlign w:val="center"/>
             <w:hideMark/>
@@ -3946,7 +3895,6 @@
               <w:bottom w:val="single" w:sz="4" w:space="0" w:color="auto"/>
               <w:right w:val="single" w:sz="4" w:space="0" w:color="auto"/>
             </w:tcBorders>
-            <w:shd w:val="clear" w:color="auto" w:fill="auto"/>
             <w:noWrap/>
             <w:vAlign w:val="center"/>
             <w:hideMark/>
@@ -3984,7 +3932,6 @@
               <w:bottom w:val="single" w:sz="4" w:space="0" w:color="auto"/>
               <w:right w:val="single" w:sz="4" w:space="0" w:color="auto"/>
             </w:tcBorders>
-            <w:shd w:val="clear" w:color="auto" w:fill="auto"/>
             <w:noWrap/>
             <w:vAlign w:val="center"/>
             <w:hideMark/>
@@ -4028,7 +3975,6 @@
               <w:bottom w:val="single" w:sz="4" w:space="0" w:color="auto"/>
               <w:right w:val="nil"/>
             </w:tcBorders>
-            <w:shd w:val="clear" w:color="auto" w:fill="auto"/>
             <w:noWrap/>
             <w:vAlign w:val="center"/>
             <w:hideMark/>
@@ -4140,7 +4086,6 @@
               <w:bottom w:val="single" w:sz="4" w:space="0" w:color="auto"/>
               <w:right w:val="single" w:sz="4" w:space="0" w:color="auto"/>
             </w:tcBorders>
-            <w:shd w:val="clear" w:color="auto" w:fill="auto"/>
             <w:noWrap/>
             <w:hideMark/>
           </w:tcPr>
@@ -4188,7 +4133,6 @@
               <w:bottom w:val="single" w:sz="4" w:space="0" w:color="auto"/>
               <w:right w:val="nil"/>
             </w:tcBorders>
-            <w:shd w:val="clear" w:color="auto" w:fill="auto"/>
             <w:noWrap/>
             <w:vAlign w:val="center"/>
             <w:hideMark/>
@@ -4356,7 +4300,6 @@
               <w:bottom w:val="single" w:sz="4" w:space="0" w:color="auto"/>
               <w:right w:val="single" w:sz="4" w:space="0" w:color="auto"/>
             </w:tcBorders>
-            <w:shd w:val="clear" w:color="auto" w:fill="auto"/>
             <w:noWrap/>
             <w:vAlign w:val="center"/>
             <w:hideMark/>
@@ -4394,7 +4337,6 @@
               <w:bottom w:val="single" w:sz="4" w:space="0" w:color="auto"/>
               <w:right w:val="single" w:sz="4" w:space="0" w:color="auto"/>
             </w:tcBorders>
-            <w:shd w:val="clear" w:color="auto" w:fill="auto"/>
             <w:noWrap/>
             <w:vAlign w:val="center"/>
             <w:hideMark/>
@@ -4432,7 +4374,6 @@
               <w:bottom w:val="single" w:sz="4" w:space="0" w:color="auto"/>
               <w:right w:val="single" w:sz="4" w:space="0" w:color="auto"/>
             </w:tcBorders>
-            <w:shd w:val="clear" w:color="auto" w:fill="auto"/>
             <w:noWrap/>
             <w:vAlign w:val="center"/>
             <w:hideMark/>
@@ -4476,7 +4417,6 @@
               <w:bottom w:val="single" w:sz="4" w:space="0" w:color="auto"/>
               <w:right w:val="nil"/>
             </w:tcBorders>
-            <w:shd w:val="clear" w:color="auto" w:fill="auto"/>
             <w:noWrap/>
             <w:vAlign w:val="center"/>
             <w:hideMark/>
@@ -4589,7 +4529,6 @@
               <w:bottom w:val="single" w:sz="4" w:space="0" w:color="auto"/>
               <w:right w:val="single" w:sz="4" w:space="0" w:color="auto"/>
             </w:tcBorders>
-            <w:shd w:val="clear" w:color="auto" w:fill="auto"/>
             <w:noWrap/>
             <w:vAlign w:val="center"/>
             <w:hideMark/>
@@ -4633,7 +4572,6 @@
               <w:bottom w:val="single" w:sz="4" w:space="0" w:color="auto"/>
               <w:right w:val="nil"/>
             </w:tcBorders>
-            <w:shd w:val="clear" w:color="auto" w:fill="auto"/>
             <w:noWrap/>
             <w:vAlign w:val="center"/>
             <w:hideMark/>
@@ -4713,7 +4651,6 @@
               <w:bottom w:val="single" w:sz="4" w:space="0" w:color="auto"/>
               <w:right w:val="single" w:sz="4" w:space="0" w:color="000000"/>
             </w:tcBorders>
-            <w:shd w:val="clear" w:color="auto" w:fill="auto"/>
             <w:noWrap/>
             <w:vAlign w:val="center"/>
             <w:hideMark/>

</xml_diff>